<commit_message>
Apuntes Téoricos y Ejercicios Prácticos Adicionales
</commit_message>
<xml_diff>
--- a/Practico/Templates/ISW-Template-PrimerParcial.docx
+++ b/Practico/Templates/ISW-Template-PrimerParcial.docx
@@ -1,6 +1,6 @@
 
 <file path=word/document.xml><?xml version="1.0" encoding="utf-8"?>
-<w:document xmlns:wpc="http://schemas.microsoft.com/office/word/2010/wordprocessingCanvas" xmlns:cx="http://schemas.microsoft.com/office/drawing/2014/chartex" xmlns:cx1="http://schemas.microsoft.com/office/drawing/2015/9/8/chartex" xmlns:cx2="http://schemas.microsoft.com/office/drawing/2015/10/21/chartex" xmlns:cx3="http://schemas.microsoft.com/office/drawing/2016/5/9/chartex" xmlns:cx4="http://schemas.microsoft.com/office/drawing/2016/5/10/chartex" xmlns:cx5="http://schemas.microsoft.com/office/drawing/2016/5/11/chartex" xmlns:cx6="http://schemas.microsoft.com/office/drawing/2016/5/12/chartex" xmlns:cx7="http://schemas.microsoft.com/office/drawing/2016/5/13/chartex" xmlns:cx8="http://schemas.microsoft.com/office/drawing/2016/5/14/chartex" xmlns:mc="http://schemas.openxmlformats.org/markup-compatibility/2006" xmlns:aink="http://schemas.microsoft.com/office/drawing/2016/ink" xmlns:am3d="http://schemas.microsoft.com/office/drawing/2017/model3d" xmlns:o="urn:schemas-microsoft-com:office:office" xmlns:r="http://schemas.openxmlformats.org/officeDocument/2006/relationships" xmlns:m="http://schemas.openxmlformats.org/officeDocument/2006/math" xmlns:v="urn:schemas-microsoft-com:vml" xmlns:wp14="http://schemas.microsoft.com/office/word/2010/wordprocessingDrawing" xmlns:wp="http://schemas.openxmlformats.org/drawingml/2006/wordprocessingDrawing" xmlns:w10="urn:schemas-microsoft-com:office:word" xmlns:w="http://schemas.openxmlformats.org/wordprocessingml/2006/main" xmlns:w14="http://schemas.microsoft.com/office/word/2010/wordml" xmlns:w15="http://schemas.microsoft.com/office/word/2012/wordml" xmlns:w16cex="http://schemas.microsoft.com/office/word/2018/wordml/cex" xmlns:w16cid="http://schemas.microsoft.com/office/word/2016/wordml/cid" xmlns:w16="http://schemas.microsoft.com/office/word/2018/wordml" xmlns:w16se="http://schemas.microsoft.com/office/word/2015/wordml/symex" xmlns:wpg="http://schemas.microsoft.com/office/word/2010/wordprocessingGroup" xmlns:wpi="http://schemas.microsoft.com/office/word/2010/wordprocessingInk" xmlns:wne="http://schemas.microsoft.com/office/word/2006/wordml" xmlns:wps="http://schemas.microsoft.com/office/word/2010/wordprocessingShape" mc:Ignorable="w14 w15 w16se w16cid w16 w16cex wp14">
+<w:document xmlns:wpc="http://schemas.microsoft.com/office/word/2010/wordprocessingCanvas" xmlns:cx="http://schemas.microsoft.com/office/drawing/2014/chartex" xmlns:cx1="http://schemas.microsoft.com/office/drawing/2015/9/8/chartex" xmlns:cx2="http://schemas.microsoft.com/office/drawing/2015/10/21/chartex" xmlns:cx3="http://schemas.microsoft.com/office/drawing/2016/5/9/chartex" xmlns:cx4="http://schemas.microsoft.com/office/drawing/2016/5/10/chartex" xmlns:cx5="http://schemas.microsoft.com/office/drawing/2016/5/11/chartex" xmlns:cx6="http://schemas.microsoft.com/office/drawing/2016/5/12/chartex" xmlns:cx7="http://schemas.microsoft.com/office/drawing/2016/5/13/chartex" xmlns:cx8="http://schemas.microsoft.com/office/drawing/2016/5/14/chartex" xmlns:mc="http://schemas.openxmlformats.org/markup-compatibility/2006" xmlns:aink="http://schemas.microsoft.com/office/drawing/2016/ink" xmlns:am3d="http://schemas.microsoft.com/office/drawing/2017/model3d" xmlns:o="urn:schemas-microsoft-com:office:office" xmlns:oel="http://schemas.microsoft.com/office/2019/extlst" xmlns:r="http://schemas.openxmlformats.org/officeDocument/2006/relationships" xmlns:m="http://schemas.openxmlformats.org/officeDocument/2006/math" xmlns:v="urn:schemas-microsoft-com:vml" xmlns:wp14="http://schemas.microsoft.com/office/word/2010/wordprocessingDrawing" xmlns:wp="http://schemas.openxmlformats.org/drawingml/2006/wordprocessingDrawing" xmlns:w10="urn:schemas-microsoft-com:office:word" xmlns:w="http://schemas.openxmlformats.org/wordprocessingml/2006/main" xmlns:w14="http://schemas.microsoft.com/office/word/2010/wordml" xmlns:w15="http://schemas.microsoft.com/office/word/2012/wordml" xmlns:w16cex="http://schemas.microsoft.com/office/word/2018/wordml/cex" xmlns:w16cid="http://schemas.microsoft.com/office/word/2016/wordml/cid" xmlns:w16="http://schemas.microsoft.com/office/word/2018/wordml" xmlns:w16sdtdh="http://schemas.microsoft.com/office/word/2020/wordml/sdtdatahash" xmlns:w16se="http://schemas.microsoft.com/office/word/2015/wordml/symex" xmlns:wpg="http://schemas.microsoft.com/office/word/2010/wordprocessingGroup" xmlns:wpi="http://schemas.microsoft.com/office/word/2010/wordprocessingInk" xmlns:wne="http://schemas.microsoft.com/office/word/2006/wordml" xmlns:wps="http://schemas.microsoft.com/office/word/2010/wordprocessingShape" mc:Ignorable="w14 w15 w16se w16cid w16 w16cex w16sdtdh wp14">
   <w:body>
     <w:p>
       <w:pPr>
@@ -359,13 +359,302 @@
           <w:szCs w:val="28"/>
         </w:rPr>
       </w:pPr>
-      <w:r>
+    </w:p>
+    <w:p>
+      <w:pPr>
+        <w:pBdr>
+          <w:top w:val="nil"/>
+          <w:left w:val="nil"/>
+          <w:bottom w:val="nil"/>
+          <w:right w:val="nil"/>
+          <w:between w:val="nil"/>
+        </w:pBdr>
+        <w:spacing w:after="120"/>
         <w:rPr>
           <w:rFonts w:ascii="Calibri" w:hAnsi="Calibri"/>
           <w:color w:val="000000"/>
           <w:sz w:val="28"/>
           <w:szCs w:val="28"/>
         </w:rPr>
+      </w:pPr>
+    </w:p>
+    <w:p>
+      <w:pPr>
+        <w:pBdr>
+          <w:top w:val="nil"/>
+          <w:left w:val="nil"/>
+          <w:bottom w:val="nil"/>
+          <w:right w:val="nil"/>
+          <w:between w:val="nil"/>
+        </w:pBdr>
+        <w:spacing w:after="120"/>
+        <w:rPr>
+          <w:rFonts w:ascii="Calibri" w:hAnsi="Calibri"/>
+          <w:color w:val="000000"/>
+          <w:sz w:val="28"/>
+          <w:szCs w:val="28"/>
+        </w:rPr>
+      </w:pPr>
+    </w:p>
+    <w:p>
+      <w:pPr>
+        <w:pBdr>
+          <w:top w:val="nil"/>
+          <w:left w:val="nil"/>
+          <w:bottom w:val="nil"/>
+          <w:right w:val="nil"/>
+          <w:between w:val="nil"/>
+        </w:pBdr>
+        <w:spacing w:after="120"/>
+        <w:rPr>
+          <w:rFonts w:ascii="Calibri" w:hAnsi="Calibri"/>
+          <w:color w:val="000000"/>
+          <w:sz w:val="28"/>
+          <w:szCs w:val="28"/>
+        </w:rPr>
+      </w:pPr>
+    </w:p>
+    <w:p>
+      <w:pPr>
+        <w:pBdr>
+          <w:top w:val="nil"/>
+          <w:left w:val="nil"/>
+          <w:bottom w:val="nil"/>
+          <w:right w:val="nil"/>
+          <w:between w:val="nil"/>
+        </w:pBdr>
+        <w:spacing w:after="120"/>
+        <w:rPr>
+          <w:rFonts w:ascii="Calibri" w:hAnsi="Calibri"/>
+          <w:color w:val="000000"/>
+          <w:sz w:val="28"/>
+          <w:szCs w:val="28"/>
+        </w:rPr>
+      </w:pPr>
+    </w:p>
+    <w:p>
+      <w:pPr>
+        <w:pBdr>
+          <w:top w:val="nil"/>
+          <w:left w:val="nil"/>
+          <w:bottom w:val="nil"/>
+          <w:right w:val="nil"/>
+          <w:between w:val="nil"/>
+        </w:pBdr>
+        <w:spacing w:after="120"/>
+        <w:rPr>
+          <w:rFonts w:ascii="Calibri" w:hAnsi="Calibri"/>
+          <w:color w:val="000000"/>
+          <w:sz w:val="28"/>
+          <w:szCs w:val="28"/>
+        </w:rPr>
+      </w:pPr>
+    </w:p>
+    <w:p>
+      <w:pPr>
+        <w:pBdr>
+          <w:top w:val="nil"/>
+          <w:left w:val="nil"/>
+          <w:bottom w:val="nil"/>
+          <w:right w:val="nil"/>
+          <w:between w:val="nil"/>
+        </w:pBdr>
+        <w:spacing w:after="120"/>
+        <w:rPr>
+          <w:rFonts w:ascii="Calibri" w:hAnsi="Calibri"/>
+          <w:color w:val="000000"/>
+          <w:sz w:val="28"/>
+          <w:szCs w:val="28"/>
+        </w:rPr>
+      </w:pPr>
+    </w:p>
+    <w:p>
+      <w:pPr>
+        <w:pBdr>
+          <w:top w:val="nil"/>
+          <w:left w:val="nil"/>
+          <w:bottom w:val="nil"/>
+          <w:right w:val="nil"/>
+          <w:between w:val="nil"/>
+        </w:pBdr>
+        <w:spacing w:after="120"/>
+        <w:rPr>
+          <w:rFonts w:ascii="Calibri" w:hAnsi="Calibri"/>
+          <w:color w:val="000000"/>
+          <w:sz w:val="28"/>
+          <w:szCs w:val="28"/>
+        </w:rPr>
+      </w:pPr>
+    </w:p>
+    <w:p>
+      <w:pPr>
+        <w:pBdr>
+          <w:top w:val="nil"/>
+          <w:left w:val="nil"/>
+          <w:bottom w:val="nil"/>
+          <w:right w:val="nil"/>
+          <w:between w:val="nil"/>
+        </w:pBdr>
+        <w:spacing w:after="120"/>
+        <w:rPr>
+          <w:rFonts w:ascii="Calibri" w:hAnsi="Calibri"/>
+          <w:color w:val="000000"/>
+          <w:sz w:val="28"/>
+          <w:szCs w:val="28"/>
+        </w:rPr>
+      </w:pPr>
+    </w:p>
+    <w:p>
+      <w:pPr>
+        <w:pBdr>
+          <w:top w:val="nil"/>
+          <w:left w:val="nil"/>
+          <w:bottom w:val="nil"/>
+          <w:right w:val="nil"/>
+          <w:between w:val="nil"/>
+        </w:pBdr>
+        <w:spacing w:after="120"/>
+        <w:rPr>
+          <w:rFonts w:ascii="Calibri" w:hAnsi="Calibri"/>
+          <w:color w:val="000000"/>
+          <w:sz w:val="28"/>
+          <w:szCs w:val="28"/>
+        </w:rPr>
+      </w:pPr>
+    </w:p>
+    <w:p>
+      <w:pPr>
+        <w:pBdr>
+          <w:top w:val="nil"/>
+          <w:left w:val="nil"/>
+          <w:bottom w:val="nil"/>
+          <w:right w:val="nil"/>
+          <w:between w:val="nil"/>
+        </w:pBdr>
+        <w:spacing w:after="120"/>
+        <w:rPr>
+          <w:rFonts w:ascii="Calibri" w:hAnsi="Calibri"/>
+          <w:color w:val="000000"/>
+          <w:sz w:val="28"/>
+          <w:szCs w:val="28"/>
+        </w:rPr>
+      </w:pPr>
+    </w:p>
+    <w:p>
+      <w:pPr>
+        <w:pBdr>
+          <w:top w:val="nil"/>
+          <w:left w:val="nil"/>
+          <w:bottom w:val="nil"/>
+          <w:right w:val="nil"/>
+          <w:between w:val="nil"/>
+        </w:pBdr>
+        <w:spacing w:after="120"/>
+        <w:rPr>
+          <w:rFonts w:ascii="Calibri" w:hAnsi="Calibri"/>
+          <w:color w:val="000000"/>
+          <w:sz w:val="28"/>
+          <w:szCs w:val="28"/>
+        </w:rPr>
+      </w:pPr>
+    </w:p>
+    <w:p>
+      <w:pPr>
+        <w:pBdr>
+          <w:top w:val="nil"/>
+          <w:left w:val="nil"/>
+          <w:bottom w:val="nil"/>
+          <w:right w:val="nil"/>
+          <w:between w:val="nil"/>
+        </w:pBdr>
+        <w:spacing w:after="120"/>
+        <w:rPr>
+          <w:rFonts w:ascii="Calibri" w:hAnsi="Calibri"/>
+          <w:color w:val="000000"/>
+          <w:sz w:val="28"/>
+          <w:szCs w:val="28"/>
+        </w:rPr>
+      </w:pPr>
+    </w:p>
+    <w:p>
+      <w:pPr>
+        <w:pBdr>
+          <w:top w:val="nil"/>
+          <w:left w:val="nil"/>
+          <w:bottom w:val="nil"/>
+          <w:right w:val="nil"/>
+          <w:between w:val="nil"/>
+        </w:pBdr>
+        <w:spacing w:after="120"/>
+        <w:rPr>
+          <w:rFonts w:ascii="Calibri" w:hAnsi="Calibri"/>
+          <w:color w:val="000000"/>
+          <w:sz w:val="28"/>
+          <w:szCs w:val="28"/>
+        </w:rPr>
+      </w:pPr>
+    </w:p>
+    <w:p>
+      <w:pPr>
+        <w:pBdr>
+          <w:top w:val="nil"/>
+          <w:left w:val="nil"/>
+          <w:bottom w:val="nil"/>
+          <w:right w:val="nil"/>
+          <w:between w:val="nil"/>
+        </w:pBdr>
+        <w:spacing w:after="120"/>
+        <w:rPr>
+          <w:rFonts w:ascii="Calibri" w:hAnsi="Calibri"/>
+          <w:color w:val="000000"/>
+          <w:sz w:val="28"/>
+          <w:szCs w:val="28"/>
+        </w:rPr>
+      </w:pPr>
+    </w:p>
+    <w:p>
+      <w:pPr>
+        <w:pBdr>
+          <w:top w:val="nil"/>
+          <w:left w:val="nil"/>
+          <w:bottom w:val="nil"/>
+          <w:right w:val="nil"/>
+          <w:between w:val="nil"/>
+        </w:pBdr>
+        <w:spacing w:after="120"/>
+        <w:rPr>
+          <w:rFonts w:ascii="Calibri" w:hAnsi="Calibri"/>
+          <w:color w:val="000000"/>
+          <w:sz w:val="28"/>
+          <w:szCs w:val="28"/>
+        </w:rPr>
+      </w:pPr>
+    </w:p>
+    <w:p>
+      <w:pPr>
+        <w:pBdr>
+          <w:top w:val="nil"/>
+          <w:left w:val="nil"/>
+          <w:bottom w:val="nil"/>
+          <w:right w:val="nil"/>
+          <w:between w:val="nil"/>
+        </w:pBdr>
+        <w:spacing w:after="120"/>
+        <w:rPr>
+          <w:rFonts w:ascii="Calibri" w:hAnsi="Calibri"/>
+          <w:color w:val="000000"/>
+          <w:sz w:val="28"/>
+          <w:szCs w:val="28"/>
+        </w:rPr>
+      </w:pPr>
+      <w:r>
+        <w:rPr>
+          <w:rFonts w:ascii="Calibri" w:hAnsi="Calibri"/>
+          <w:color w:val="000000"/>
+          <w:sz w:val="28"/>
+          <w:szCs w:val="28"/>
+        </w:rPr>
+        <w:lastRenderedPageBreak/>
         <w:t>Alcance y justificación del MVP:</w:t>
       </w:r>
     </w:p>
@@ -626,24 +915,183 @@
           </w:p>
           <w:p>
             <w:pPr>
-              <w:numPr>
-                <w:ilvl w:val="0"/>
-                <w:numId w:val="5"/>
-              </w:numPr>
+              <w:ind w:firstLine="227"/>
               <w:rPr>
                 <w:color w:val="000000"/>
                 <w:sz w:val="18"/>
                 <w:szCs w:val="18"/>
               </w:rPr>
             </w:pPr>
-            <w:r>
+          </w:p>
+          <w:p>
+            <w:pPr>
+              <w:ind w:firstLine="227"/>
               <w:rPr>
                 <w:color w:val="000000"/>
                 <w:sz w:val="18"/>
                 <w:szCs w:val="18"/>
               </w:rPr>
-              <w:t>&lt;Criterio 1&gt;</w:t>
-            </w:r>
+            </w:pPr>
+          </w:p>
+          <w:p>
+            <w:pPr>
+              <w:ind w:firstLine="227"/>
+              <w:rPr>
+                <w:color w:val="000000"/>
+                <w:sz w:val="18"/>
+                <w:szCs w:val="18"/>
+              </w:rPr>
+            </w:pPr>
+          </w:p>
+          <w:p>
+            <w:pPr>
+              <w:ind w:firstLine="227"/>
+              <w:rPr>
+                <w:color w:val="000000"/>
+                <w:sz w:val="18"/>
+                <w:szCs w:val="18"/>
+              </w:rPr>
+            </w:pPr>
+          </w:p>
+          <w:p>
+            <w:pPr>
+              <w:ind w:firstLine="227"/>
+              <w:rPr>
+                <w:color w:val="000000"/>
+                <w:sz w:val="18"/>
+                <w:szCs w:val="18"/>
+              </w:rPr>
+            </w:pPr>
+          </w:p>
+          <w:p>
+            <w:pPr>
+              <w:ind w:firstLine="227"/>
+              <w:rPr>
+                <w:color w:val="000000"/>
+                <w:sz w:val="18"/>
+                <w:szCs w:val="18"/>
+              </w:rPr>
+            </w:pPr>
+          </w:p>
+          <w:p>
+            <w:pPr>
+              <w:ind w:firstLine="227"/>
+              <w:rPr>
+                <w:color w:val="000000"/>
+                <w:sz w:val="18"/>
+                <w:szCs w:val="18"/>
+              </w:rPr>
+            </w:pPr>
+          </w:p>
+          <w:p>
+            <w:pPr>
+              <w:ind w:firstLine="227"/>
+              <w:rPr>
+                <w:color w:val="000000"/>
+                <w:sz w:val="18"/>
+                <w:szCs w:val="18"/>
+              </w:rPr>
+            </w:pPr>
+          </w:p>
+          <w:p>
+            <w:pPr>
+              <w:ind w:firstLine="227"/>
+              <w:rPr>
+                <w:color w:val="000000"/>
+                <w:sz w:val="18"/>
+                <w:szCs w:val="18"/>
+              </w:rPr>
+            </w:pPr>
+          </w:p>
+          <w:p>
+            <w:pPr>
+              <w:ind w:firstLine="227"/>
+              <w:rPr>
+                <w:color w:val="000000"/>
+                <w:sz w:val="18"/>
+                <w:szCs w:val="18"/>
+              </w:rPr>
+            </w:pPr>
+          </w:p>
+          <w:p>
+            <w:pPr>
+              <w:ind w:firstLine="227"/>
+              <w:rPr>
+                <w:color w:val="000000"/>
+                <w:sz w:val="18"/>
+                <w:szCs w:val="18"/>
+              </w:rPr>
+            </w:pPr>
+          </w:p>
+          <w:p>
+            <w:pPr>
+              <w:ind w:firstLine="227"/>
+              <w:rPr>
+                <w:color w:val="000000"/>
+                <w:sz w:val="18"/>
+                <w:szCs w:val="18"/>
+              </w:rPr>
+            </w:pPr>
+          </w:p>
+          <w:p>
+            <w:pPr>
+              <w:ind w:firstLine="227"/>
+              <w:rPr>
+                <w:color w:val="000000"/>
+                <w:sz w:val="18"/>
+                <w:szCs w:val="18"/>
+              </w:rPr>
+            </w:pPr>
+          </w:p>
+          <w:p>
+            <w:pPr>
+              <w:ind w:firstLine="227"/>
+              <w:rPr>
+                <w:color w:val="000000"/>
+                <w:sz w:val="18"/>
+                <w:szCs w:val="18"/>
+              </w:rPr>
+            </w:pPr>
+          </w:p>
+          <w:p>
+            <w:pPr>
+              <w:ind w:firstLine="227"/>
+              <w:rPr>
+                <w:color w:val="000000"/>
+                <w:sz w:val="18"/>
+                <w:szCs w:val="18"/>
+              </w:rPr>
+            </w:pPr>
+          </w:p>
+          <w:p>
+            <w:pPr>
+              <w:ind w:firstLine="227"/>
+              <w:rPr>
+                <w:color w:val="000000"/>
+                <w:sz w:val="18"/>
+                <w:szCs w:val="18"/>
+              </w:rPr>
+            </w:pPr>
+          </w:p>
+          <w:p>
+            <w:pPr>
+              <w:ind w:firstLine="227"/>
+              <w:rPr>
+                <w:color w:val="000000"/>
+                <w:sz w:val="18"/>
+                <w:szCs w:val="18"/>
+              </w:rPr>
+            </w:pPr>
+          </w:p>
+          <w:p>
+            <w:pPr>
+              <w:ind w:firstLine="227"/>
+              <w:rPr>
+                <w:color w:val="000000"/>
+                <w:sz w:val="18"/>
+                <w:szCs w:val="18"/>
+              </w:rPr>
+            </w:pPr>
           </w:p>
           <w:p>
             <w:pPr>
@@ -690,10 +1138,6 @@
           </w:tcPr>
           <w:p>
             <w:pPr>
-              <w:numPr>
-                <w:ilvl w:val="0"/>
-                <w:numId w:val="11"/>
-              </w:numPr>
               <w:jc w:val="left"/>
               <w:rPr>
                 <w:color w:val="000000"/>
@@ -703,8 +1147,179 @@
               <w:rPr>
                 <w:color w:val="000000"/>
               </w:rPr>
-              <w:t>&lt;Prueba de usuario 1&gt;</w:t>
+              <w:t>Pruebas de Aceptación:</w:t>
             </w:r>
+          </w:p>
+          <w:p>
+            <w:pPr>
+              <w:ind w:firstLine="227"/>
+              <w:jc w:val="left"/>
+              <w:rPr>
+                <w:color w:val="000000"/>
+              </w:rPr>
+            </w:pPr>
+          </w:p>
+          <w:p>
+            <w:pPr>
+              <w:ind w:firstLine="227"/>
+              <w:jc w:val="left"/>
+              <w:rPr>
+                <w:color w:val="000000"/>
+              </w:rPr>
+            </w:pPr>
+          </w:p>
+          <w:p>
+            <w:pPr>
+              <w:ind w:firstLine="227"/>
+              <w:jc w:val="left"/>
+              <w:rPr>
+                <w:color w:val="000000"/>
+              </w:rPr>
+            </w:pPr>
+          </w:p>
+          <w:p>
+            <w:pPr>
+              <w:ind w:firstLine="227"/>
+              <w:jc w:val="left"/>
+              <w:rPr>
+                <w:color w:val="000000"/>
+              </w:rPr>
+            </w:pPr>
+          </w:p>
+          <w:p>
+            <w:pPr>
+              <w:ind w:firstLine="227"/>
+              <w:jc w:val="left"/>
+              <w:rPr>
+                <w:color w:val="000000"/>
+              </w:rPr>
+            </w:pPr>
+          </w:p>
+          <w:p>
+            <w:pPr>
+              <w:ind w:firstLine="227"/>
+              <w:jc w:val="left"/>
+              <w:rPr>
+                <w:color w:val="000000"/>
+              </w:rPr>
+            </w:pPr>
+          </w:p>
+          <w:p>
+            <w:pPr>
+              <w:ind w:firstLine="227"/>
+              <w:jc w:val="left"/>
+              <w:rPr>
+                <w:color w:val="000000"/>
+              </w:rPr>
+            </w:pPr>
+          </w:p>
+          <w:p>
+            <w:pPr>
+              <w:ind w:firstLine="227"/>
+              <w:jc w:val="left"/>
+              <w:rPr>
+                <w:color w:val="000000"/>
+              </w:rPr>
+            </w:pPr>
+          </w:p>
+          <w:p>
+            <w:pPr>
+              <w:ind w:firstLine="227"/>
+              <w:jc w:val="left"/>
+              <w:rPr>
+                <w:color w:val="000000"/>
+              </w:rPr>
+            </w:pPr>
+          </w:p>
+          <w:p>
+            <w:pPr>
+              <w:ind w:firstLine="227"/>
+              <w:jc w:val="left"/>
+              <w:rPr>
+                <w:color w:val="000000"/>
+              </w:rPr>
+            </w:pPr>
+          </w:p>
+          <w:p>
+            <w:pPr>
+              <w:ind w:firstLine="227"/>
+              <w:jc w:val="left"/>
+              <w:rPr>
+                <w:color w:val="000000"/>
+              </w:rPr>
+            </w:pPr>
+          </w:p>
+          <w:p>
+            <w:pPr>
+              <w:ind w:firstLine="227"/>
+              <w:jc w:val="left"/>
+              <w:rPr>
+                <w:color w:val="000000"/>
+              </w:rPr>
+            </w:pPr>
+          </w:p>
+          <w:p>
+            <w:pPr>
+              <w:ind w:firstLine="227"/>
+              <w:jc w:val="left"/>
+              <w:rPr>
+                <w:color w:val="000000"/>
+              </w:rPr>
+            </w:pPr>
+          </w:p>
+          <w:p>
+            <w:pPr>
+              <w:ind w:firstLine="227"/>
+              <w:jc w:val="left"/>
+              <w:rPr>
+                <w:color w:val="000000"/>
+              </w:rPr>
+            </w:pPr>
+          </w:p>
+          <w:p>
+            <w:pPr>
+              <w:ind w:firstLine="227"/>
+              <w:jc w:val="left"/>
+              <w:rPr>
+                <w:color w:val="000000"/>
+              </w:rPr>
+            </w:pPr>
+          </w:p>
+          <w:p>
+            <w:pPr>
+              <w:ind w:firstLine="227"/>
+              <w:jc w:val="left"/>
+              <w:rPr>
+                <w:color w:val="000000"/>
+              </w:rPr>
+            </w:pPr>
+          </w:p>
+          <w:p>
+            <w:pPr>
+              <w:ind w:firstLine="227"/>
+              <w:jc w:val="left"/>
+              <w:rPr>
+                <w:color w:val="000000"/>
+              </w:rPr>
+            </w:pPr>
+          </w:p>
+          <w:p>
+            <w:pPr>
+              <w:ind w:firstLine="227"/>
+              <w:jc w:val="left"/>
+              <w:rPr>
+                <w:color w:val="000000"/>
+              </w:rPr>
+            </w:pPr>
+          </w:p>
+          <w:p>
+            <w:pPr>
+              <w:ind w:firstLine="227"/>
+              <w:jc w:val="left"/>
+              <w:rPr>
+                <w:color w:val="000000"/>
+              </w:rPr>
+            </w:pPr>
           </w:p>
         </w:tc>
       </w:tr>
@@ -745,13 +1360,6 @@
           <w:color w:val="000000"/>
         </w:rPr>
       </w:pPr>
-      <w:r>
-        <w:rPr>
-          <w:rFonts w:ascii="Calibri" w:hAnsi="Calibri"/>
-          <w:color w:val="000000"/>
-        </w:rPr>
-        <w:t>Estimación:</w:t>
-      </w:r>
     </w:p>
     <w:p>
       <w:pPr>
@@ -763,22 +1371,12 @@
           <w:between w:val="nil"/>
         </w:pBdr>
         <w:spacing w:after="120"/>
-        <w:rPr>
-          <w:rFonts w:ascii="Calibri" w:hAnsi="Calibri"/>
-          <w:color w:val="000000"/>
-          <w:sz w:val="18"/>
-          <w:szCs w:val="18"/>
-        </w:rPr>
-      </w:pPr>
-      <w:r>
-        <w:rPr>
-          <w:rFonts w:ascii="Calibri" w:hAnsi="Calibri"/>
-          <w:color w:val="000000"/>
-          <w:sz w:val="18"/>
-          <w:szCs w:val="18"/>
-        </w:rPr>
-        <w:t>&lt;Justificación de estimación US 1&gt;</w:t>
-      </w:r>
+        <w:ind w:left="360" w:firstLine="0"/>
+        <w:rPr>
+          <w:rFonts w:ascii="Calibri" w:hAnsi="Calibri"/>
+          <w:color w:val="000000"/>
+        </w:rPr>
+      </w:pPr>
     </w:p>
     <w:p>
       <w:pPr>
@@ -790,11 +1388,10 @@
           <w:between w:val="nil"/>
         </w:pBdr>
         <w:spacing w:after="120"/>
-        <w:rPr>
-          <w:rFonts w:ascii="Calibri" w:hAnsi="Calibri"/>
-          <w:color w:val="000000"/>
-          <w:sz w:val="18"/>
-          <w:szCs w:val="18"/>
+        <w:ind w:left="360" w:firstLine="0"/>
+        <w:rPr>
+          <w:rFonts w:ascii="Calibri" w:hAnsi="Calibri"/>
+          <w:color w:val="000000"/>
         </w:rPr>
       </w:pPr>
     </w:p>
@@ -808,6 +1405,30 @@
           <w:between w:val="nil"/>
         </w:pBdr>
         <w:spacing w:after="120"/>
+        <w:ind w:left="360" w:firstLine="0"/>
+        <w:rPr>
+          <w:rFonts w:ascii="Calibri" w:hAnsi="Calibri"/>
+          <w:color w:val="000000"/>
+        </w:rPr>
+      </w:pPr>
+      <w:r>
+        <w:rPr>
+          <w:rFonts w:ascii="Calibri" w:hAnsi="Calibri"/>
+          <w:color w:val="000000"/>
+        </w:rPr>
+        <w:t>Estimación:</w:t>
+      </w:r>
+    </w:p>
+    <w:p>
+      <w:pPr>
+        <w:pBdr>
+          <w:top w:val="nil"/>
+          <w:left w:val="nil"/>
+          <w:bottom w:val="nil"/>
+          <w:right w:val="nil"/>
+          <w:between w:val="nil"/>
+        </w:pBdr>
+        <w:spacing w:after="120"/>
         <w:rPr>
           <w:rFonts w:ascii="Calibri" w:hAnsi="Calibri"/>
           <w:color w:val="000000"/>
@@ -815,15 +1436,683 @@
           <w:szCs w:val="18"/>
         </w:rPr>
       </w:pPr>
-      <w:r>
+    </w:p>
+    <w:p>
+      <w:pPr>
+        <w:pBdr>
+          <w:top w:val="nil"/>
+          <w:left w:val="nil"/>
+          <w:bottom w:val="nil"/>
+          <w:right w:val="nil"/>
+          <w:between w:val="nil"/>
+        </w:pBdr>
+        <w:spacing w:after="120"/>
         <w:rPr>
           <w:rFonts w:ascii="Calibri" w:hAnsi="Calibri"/>
           <w:color w:val="000000"/>
           <w:sz w:val="18"/>
           <w:szCs w:val="18"/>
         </w:rPr>
-        <w:t>&lt;Justificación de estimación US 1&gt;</w:t>
-      </w:r>
+      </w:pPr>
+    </w:p>
+    <w:p>
+      <w:pPr>
+        <w:pBdr>
+          <w:top w:val="nil"/>
+          <w:left w:val="nil"/>
+          <w:bottom w:val="nil"/>
+          <w:right w:val="nil"/>
+          <w:between w:val="nil"/>
+        </w:pBdr>
+        <w:spacing w:after="120"/>
+        <w:rPr>
+          <w:rFonts w:ascii="Calibri" w:hAnsi="Calibri"/>
+          <w:color w:val="000000"/>
+          <w:sz w:val="18"/>
+          <w:szCs w:val="18"/>
+        </w:rPr>
+      </w:pPr>
+    </w:p>
+    <w:p>
+      <w:pPr>
+        <w:pBdr>
+          <w:top w:val="nil"/>
+          <w:left w:val="nil"/>
+          <w:bottom w:val="nil"/>
+          <w:right w:val="nil"/>
+          <w:between w:val="nil"/>
+        </w:pBdr>
+        <w:spacing w:after="120"/>
+        <w:rPr>
+          <w:rFonts w:ascii="Calibri" w:hAnsi="Calibri"/>
+          <w:color w:val="000000"/>
+          <w:sz w:val="18"/>
+          <w:szCs w:val="18"/>
+        </w:rPr>
+      </w:pPr>
+    </w:p>
+    <w:p>
+      <w:pPr>
+        <w:pBdr>
+          <w:top w:val="nil"/>
+          <w:left w:val="nil"/>
+          <w:bottom w:val="nil"/>
+          <w:right w:val="nil"/>
+          <w:between w:val="nil"/>
+        </w:pBdr>
+        <w:spacing w:after="120"/>
+        <w:rPr>
+          <w:rFonts w:ascii="Calibri" w:hAnsi="Calibri"/>
+          <w:color w:val="000000"/>
+          <w:sz w:val="18"/>
+          <w:szCs w:val="18"/>
+        </w:rPr>
+      </w:pPr>
+    </w:p>
+    <w:p>
+      <w:pPr>
+        <w:pBdr>
+          <w:top w:val="nil"/>
+          <w:left w:val="nil"/>
+          <w:bottom w:val="nil"/>
+          <w:right w:val="nil"/>
+          <w:between w:val="nil"/>
+        </w:pBdr>
+        <w:spacing w:after="120"/>
+        <w:rPr>
+          <w:rFonts w:ascii="Calibri" w:hAnsi="Calibri"/>
+          <w:color w:val="000000"/>
+          <w:sz w:val="18"/>
+          <w:szCs w:val="18"/>
+        </w:rPr>
+      </w:pPr>
+    </w:p>
+    <w:p>
+      <w:pPr>
+        <w:pBdr>
+          <w:top w:val="nil"/>
+          <w:left w:val="nil"/>
+          <w:bottom w:val="nil"/>
+          <w:right w:val="nil"/>
+          <w:between w:val="nil"/>
+        </w:pBdr>
+        <w:spacing w:after="120"/>
+        <w:rPr>
+          <w:rFonts w:ascii="Calibri" w:hAnsi="Calibri"/>
+          <w:color w:val="000000"/>
+          <w:sz w:val="18"/>
+          <w:szCs w:val="18"/>
+        </w:rPr>
+      </w:pPr>
+    </w:p>
+    <w:p>
+      <w:pPr>
+        <w:pBdr>
+          <w:top w:val="nil"/>
+          <w:left w:val="nil"/>
+          <w:bottom w:val="nil"/>
+          <w:right w:val="nil"/>
+          <w:between w:val="nil"/>
+        </w:pBdr>
+        <w:spacing w:after="120"/>
+        <w:rPr>
+          <w:rFonts w:ascii="Calibri" w:hAnsi="Calibri"/>
+          <w:color w:val="000000"/>
+          <w:sz w:val="18"/>
+          <w:szCs w:val="18"/>
+        </w:rPr>
+      </w:pPr>
+    </w:p>
+    <w:p>
+      <w:pPr>
+        <w:pBdr>
+          <w:top w:val="nil"/>
+          <w:left w:val="nil"/>
+          <w:bottom w:val="nil"/>
+          <w:right w:val="nil"/>
+          <w:between w:val="nil"/>
+        </w:pBdr>
+        <w:spacing w:after="120"/>
+        <w:ind w:firstLine="0"/>
+        <w:rPr>
+          <w:rFonts w:ascii="Calibri" w:hAnsi="Calibri"/>
+          <w:color w:val="000000"/>
+          <w:sz w:val="18"/>
+          <w:szCs w:val="18"/>
+        </w:rPr>
+      </w:pPr>
+    </w:p>
+    <w:p>
+      <w:pPr>
+        <w:pBdr>
+          <w:top w:val="nil"/>
+          <w:left w:val="nil"/>
+          <w:bottom w:val="nil"/>
+          <w:right w:val="nil"/>
+          <w:between w:val="nil"/>
+        </w:pBdr>
+        <w:spacing w:after="120"/>
+        <w:ind w:firstLine="0"/>
+        <w:rPr>
+          <w:rFonts w:ascii="Calibri" w:hAnsi="Calibri"/>
+          <w:color w:val="000000"/>
+          <w:sz w:val="18"/>
+          <w:szCs w:val="18"/>
+        </w:rPr>
+      </w:pPr>
+    </w:p>
+    <w:p>
+      <w:pPr>
+        <w:pBdr>
+          <w:top w:val="nil"/>
+          <w:left w:val="nil"/>
+          <w:bottom w:val="nil"/>
+          <w:right w:val="nil"/>
+          <w:between w:val="nil"/>
+        </w:pBdr>
+        <w:spacing w:after="120"/>
+        <w:ind w:firstLine="0"/>
+        <w:rPr>
+          <w:rFonts w:ascii="Calibri" w:hAnsi="Calibri"/>
+          <w:color w:val="000000"/>
+          <w:sz w:val="18"/>
+          <w:szCs w:val="18"/>
+        </w:rPr>
+      </w:pPr>
+    </w:p>
+    <w:p>
+      <w:pPr>
+        <w:pBdr>
+          <w:top w:val="nil"/>
+          <w:left w:val="nil"/>
+          <w:bottom w:val="nil"/>
+          <w:right w:val="nil"/>
+          <w:between w:val="nil"/>
+        </w:pBdr>
+        <w:spacing w:after="120"/>
+        <w:ind w:firstLine="0"/>
+        <w:rPr>
+          <w:rFonts w:ascii="Calibri" w:hAnsi="Calibri"/>
+          <w:color w:val="000000"/>
+          <w:sz w:val="18"/>
+          <w:szCs w:val="18"/>
+        </w:rPr>
+      </w:pPr>
+    </w:p>
+    <w:p>
+      <w:pPr>
+        <w:pBdr>
+          <w:top w:val="nil"/>
+          <w:left w:val="nil"/>
+          <w:bottom w:val="nil"/>
+          <w:right w:val="nil"/>
+          <w:between w:val="nil"/>
+        </w:pBdr>
+        <w:spacing w:after="120"/>
+        <w:ind w:firstLine="0"/>
+        <w:rPr>
+          <w:rFonts w:ascii="Calibri" w:hAnsi="Calibri"/>
+          <w:color w:val="000000"/>
+          <w:sz w:val="18"/>
+          <w:szCs w:val="18"/>
+        </w:rPr>
+      </w:pPr>
+    </w:p>
+    <w:p>
+      <w:pPr>
+        <w:pBdr>
+          <w:top w:val="nil"/>
+          <w:left w:val="nil"/>
+          <w:bottom w:val="nil"/>
+          <w:right w:val="nil"/>
+          <w:between w:val="nil"/>
+        </w:pBdr>
+        <w:spacing w:after="120"/>
+        <w:ind w:firstLine="0"/>
+        <w:rPr>
+          <w:rFonts w:ascii="Calibri" w:hAnsi="Calibri"/>
+          <w:color w:val="000000"/>
+          <w:sz w:val="18"/>
+          <w:szCs w:val="18"/>
+        </w:rPr>
+      </w:pPr>
+    </w:p>
+    <w:p>
+      <w:pPr>
+        <w:pBdr>
+          <w:top w:val="nil"/>
+          <w:left w:val="nil"/>
+          <w:bottom w:val="nil"/>
+          <w:right w:val="nil"/>
+          <w:between w:val="nil"/>
+        </w:pBdr>
+        <w:spacing w:after="120"/>
+        <w:ind w:firstLine="0"/>
+        <w:rPr>
+          <w:rFonts w:ascii="Calibri" w:hAnsi="Calibri"/>
+          <w:color w:val="000000"/>
+          <w:sz w:val="18"/>
+          <w:szCs w:val="18"/>
+        </w:rPr>
+      </w:pPr>
+    </w:p>
+    <w:p>
+      <w:pPr>
+        <w:pBdr>
+          <w:top w:val="nil"/>
+          <w:left w:val="nil"/>
+          <w:bottom w:val="nil"/>
+          <w:right w:val="nil"/>
+          <w:between w:val="nil"/>
+        </w:pBdr>
+        <w:spacing w:after="120"/>
+        <w:ind w:firstLine="0"/>
+        <w:rPr>
+          <w:rFonts w:ascii="Calibri" w:hAnsi="Calibri"/>
+          <w:color w:val="000000"/>
+          <w:sz w:val="18"/>
+          <w:szCs w:val="18"/>
+        </w:rPr>
+      </w:pPr>
+    </w:p>
+    <w:p>
+      <w:pPr>
+        <w:pBdr>
+          <w:top w:val="nil"/>
+          <w:left w:val="nil"/>
+          <w:bottom w:val="nil"/>
+          <w:right w:val="nil"/>
+          <w:between w:val="nil"/>
+        </w:pBdr>
+        <w:spacing w:after="120"/>
+        <w:ind w:firstLine="0"/>
+        <w:rPr>
+          <w:rFonts w:ascii="Calibri" w:hAnsi="Calibri"/>
+          <w:color w:val="000000"/>
+          <w:sz w:val="18"/>
+          <w:szCs w:val="18"/>
+        </w:rPr>
+      </w:pPr>
+    </w:p>
+    <w:p>
+      <w:pPr>
+        <w:pBdr>
+          <w:top w:val="nil"/>
+          <w:left w:val="nil"/>
+          <w:bottom w:val="nil"/>
+          <w:right w:val="nil"/>
+          <w:between w:val="nil"/>
+        </w:pBdr>
+        <w:spacing w:after="120"/>
+        <w:ind w:firstLine="0"/>
+        <w:rPr>
+          <w:rFonts w:ascii="Calibri" w:hAnsi="Calibri"/>
+          <w:color w:val="000000"/>
+          <w:sz w:val="18"/>
+          <w:szCs w:val="18"/>
+        </w:rPr>
+      </w:pPr>
+    </w:p>
+    <w:p>
+      <w:pPr>
+        <w:pBdr>
+          <w:top w:val="nil"/>
+          <w:left w:val="nil"/>
+          <w:bottom w:val="nil"/>
+          <w:right w:val="nil"/>
+          <w:between w:val="nil"/>
+        </w:pBdr>
+        <w:spacing w:after="120"/>
+        <w:ind w:firstLine="0"/>
+        <w:rPr>
+          <w:rFonts w:ascii="Calibri" w:hAnsi="Calibri"/>
+          <w:color w:val="000000"/>
+          <w:sz w:val="18"/>
+          <w:szCs w:val="18"/>
+        </w:rPr>
+      </w:pPr>
+    </w:p>
+    <w:p>
+      <w:pPr>
+        <w:pBdr>
+          <w:top w:val="nil"/>
+          <w:left w:val="nil"/>
+          <w:bottom w:val="nil"/>
+          <w:right w:val="nil"/>
+          <w:between w:val="nil"/>
+        </w:pBdr>
+        <w:spacing w:after="120"/>
+        <w:ind w:firstLine="0"/>
+        <w:rPr>
+          <w:rFonts w:ascii="Calibri" w:hAnsi="Calibri"/>
+          <w:color w:val="000000"/>
+          <w:sz w:val="18"/>
+          <w:szCs w:val="18"/>
+        </w:rPr>
+      </w:pPr>
+    </w:p>
+    <w:p>
+      <w:pPr>
+        <w:pBdr>
+          <w:top w:val="nil"/>
+          <w:left w:val="nil"/>
+          <w:bottom w:val="nil"/>
+          <w:right w:val="nil"/>
+          <w:between w:val="nil"/>
+        </w:pBdr>
+        <w:spacing w:after="120"/>
+        <w:ind w:firstLine="0"/>
+        <w:rPr>
+          <w:rFonts w:ascii="Calibri" w:hAnsi="Calibri"/>
+          <w:color w:val="000000"/>
+          <w:sz w:val="18"/>
+          <w:szCs w:val="18"/>
+        </w:rPr>
+      </w:pPr>
+    </w:p>
+    <w:p>
+      <w:pPr>
+        <w:pBdr>
+          <w:top w:val="nil"/>
+          <w:left w:val="nil"/>
+          <w:bottom w:val="nil"/>
+          <w:right w:val="nil"/>
+          <w:between w:val="nil"/>
+        </w:pBdr>
+        <w:spacing w:after="120"/>
+        <w:ind w:firstLine="0"/>
+        <w:rPr>
+          <w:rFonts w:ascii="Calibri" w:hAnsi="Calibri"/>
+          <w:color w:val="000000"/>
+          <w:sz w:val="18"/>
+          <w:szCs w:val="18"/>
+        </w:rPr>
+      </w:pPr>
+    </w:p>
+    <w:p>
+      <w:pPr>
+        <w:pBdr>
+          <w:top w:val="nil"/>
+          <w:left w:val="nil"/>
+          <w:bottom w:val="nil"/>
+          <w:right w:val="nil"/>
+          <w:between w:val="nil"/>
+        </w:pBdr>
+        <w:spacing w:after="120"/>
+        <w:ind w:firstLine="0"/>
+        <w:rPr>
+          <w:rFonts w:ascii="Calibri" w:hAnsi="Calibri"/>
+          <w:color w:val="000000"/>
+          <w:sz w:val="18"/>
+          <w:szCs w:val="18"/>
+        </w:rPr>
+      </w:pPr>
+    </w:p>
+    <w:p>
+      <w:pPr>
+        <w:pBdr>
+          <w:top w:val="nil"/>
+          <w:left w:val="nil"/>
+          <w:bottom w:val="nil"/>
+          <w:right w:val="nil"/>
+          <w:between w:val="nil"/>
+        </w:pBdr>
+        <w:spacing w:after="120"/>
+        <w:ind w:firstLine="0"/>
+        <w:rPr>
+          <w:rFonts w:ascii="Calibri" w:hAnsi="Calibri"/>
+          <w:color w:val="000000"/>
+          <w:sz w:val="18"/>
+          <w:szCs w:val="18"/>
+        </w:rPr>
+      </w:pPr>
+    </w:p>
+    <w:p>
+      <w:pPr>
+        <w:pBdr>
+          <w:top w:val="nil"/>
+          <w:left w:val="nil"/>
+          <w:bottom w:val="nil"/>
+          <w:right w:val="nil"/>
+          <w:between w:val="nil"/>
+        </w:pBdr>
+        <w:spacing w:after="120"/>
+        <w:ind w:firstLine="0"/>
+        <w:rPr>
+          <w:rFonts w:ascii="Calibri" w:hAnsi="Calibri"/>
+          <w:color w:val="000000"/>
+          <w:sz w:val="18"/>
+          <w:szCs w:val="18"/>
+        </w:rPr>
+      </w:pPr>
+    </w:p>
+    <w:p>
+      <w:pPr>
+        <w:pBdr>
+          <w:top w:val="nil"/>
+          <w:left w:val="nil"/>
+          <w:bottom w:val="nil"/>
+          <w:right w:val="nil"/>
+          <w:between w:val="nil"/>
+        </w:pBdr>
+        <w:spacing w:after="120"/>
+        <w:ind w:firstLine="0"/>
+        <w:rPr>
+          <w:rFonts w:ascii="Calibri" w:hAnsi="Calibri"/>
+          <w:color w:val="000000"/>
+          <w:sz w:val="18"/>
+          <w:szCs w:val="18"/>
+        </w:rPr>
+      </w:pPr>
+    </w:p>
+    <w:p>
+      <w:pPr>
+        <w:pBdr>
+          <w:top w:val="nil"/>
+          <w:left w:val="nil"/>
+          <w:bottom w:val="nil"/>
+          <w:right w:val="nil"/>
+          <w:between w:val="nil"/>
+        </w:pBdr>
+        <w:spacing w:after="120"/>
+        <w:ind w:firstLine="0"/>
+        <w:rPr>
+          <w:rFonts w:ascii="Calibri" w:hAnsi="Calibri"/>
+          <w:color w:val="000000"/>
+          <w:sz w:val="18"/>
+          <w:szCs w:val="18"/>
+        </w:rPr>
+      </w:pPr>
+    </w:p>
+    <w:p>
+      <w:pPr>
+        <w:pBdr>
+          <w:top w:val="nil"/>
+          <w:left w:val="nil"/>
+          <w:bottom w:val="nil"/>
+          <w:right w:val="nil"/>
+          <w:between w:val="nil"/>
+        </w:pBdr>
+        <w:spacing w:after="120"/>
+        <w:ind w:firstLine="0"/>
+        <w:rPr>
+          <w:rFonts w:ascii="Calibri" w:hAnsi="Calibri"/>
+          <w:color w:val="000000"/>
+          <w:sz w:val="18"/>
+          <w:szCs w:val="18"/>
+        </w:rPr>
+      </w:pPr>
+    </w:p>
+    <w:p>
+      <w:pPr>
+        <w:pBdr>
+          <w:top w:val="nil"/>
+          <w:left w:val="nil"/>
+          <w:bottom w:val="nil"/>
+          <w:right w:val="nil"/>
+          <w:between w:val="nil"/>
+        </w:pBdr>
+        <w:spacing w:after="120"/>
+        <w:ind w:firstLine="0"/>
+        <w:rPr>
+          <w:rFonts w:ascii="Calibri" w:hAnsi="Calibri"/>
+          <w:color w:val="000000"/>
+          <w:sz w:val="18"/>
+          <w:szCs w:val="18"/>
+        </w:rPr>
+      </w:pPr>
+    </w:p>
+    <w:p>
+      <w:pPr>
+        <w:pBdr>
+          <w:top w:val="nil"/>
+          <w:left w:val="nil"/>
+          <w:bottom w:val="nil"/>
+          <w:right w:val="nil"/>
+          <w:between w:val="nil"/>
+        </w:pBdr>
+        <w:spacing w:after="120"/>
+        <w:ind w:firstLine="0"/>
+        <w:rPr>
+          <w:rFonts w:ascii="Calibri" w:hAnsi="Calibri"/>
+          <w:color w:val="000000"/>
+          <w:sz w:val="18"/>
+          <w:szCs w:val="18"/>
+        </w:rPr>
+      </w:pPr>
+    </w:p>
+    <w:p>
+      <w:pPr>
+        <w:pBdr>
+          <w:top w:val="nil"/>
+          <w:left w:val="nil"/>
+          <w:bottom w:val="nil"/>
+          <w:right w:val="nil"/>
+          <w:between w:val="nil"/>
+        </w:pBdr>
+        <w:spacing w:after="120"/>
+        <w:ind w:firstLine="0"/>
+        <w:rPr>
+          <w:rFonts w:ascii="Calibri" w:hAnsi="Calibri"/>
+          <w:color w:val="000000"/>
+          <w:sz w:val="18"/>
+          <w:szCs w:val="18"/>
+        </w:rPr>
+      </w:pPr>
+    </w:p>
+    <w:p>
+      <w:pPr>
+        <w:pBdr>
+          <w:top w:val="nil"/>
+          <w:left w:val="nil"/>
+          <w:bottom w:val="nil"/>
+          <w:right w:val="nil"/>
+          <w:between w:val="nil"/>
+        </w:pBdr>
+        <w:spacing w:after="120"/>
+        <w:ind w:firstLine="0"/>
+        <w:rPr>
+          <w:rFonts w:ascii="Calibri" w:hAnsi="Calibri"/>
+          <w:color w:val="000000"/>
+          <w:sz w:val="18"/>
+          <w:szCs w:val="18"/>
+        </w:rPr>
+      </w:pPr>
+    </w:p>
+    <w:p>
+      <w:pPr>
+        <w:pBdr>
+          <w:top w:val="nil"/>
+          <w:left w:val="nil"/>
+          <w:bottom w:val="nil"/>
+          <w:right w:val="nil"/>
+          <w:between w:val="nil"/>
+        </w:pBdr>
+        <w:spacing w:after="120"/>
+        <w:ind w:firstLine="0"/>
+        <w:rPr>
+          <w:rFonts w:ascii="Calibri" w:hAnsi="Calibri"/>
+          <w:color w:val="000000"/>
+          <w:sz w:val="18"/>
+          <w:szCs w:val="18"/>
+        </w:rPr>
+      </w:pPr>
+    </w:p>
+    <w:p>
+      <w:pPr>
+        <w:pBdr>
+          <w:top w:val="nil"/>
+          <w:left w:val="nil"/>
+          <w:bottom w:val="nil"/>
+          <w:right w:val="nil"/>
+          <w:between w:val="nil"/>
+        </w:pBdr>
+        <w:spacing w:after="120"/>
+        <w:ind w:firstLine="0"/>
+        <w:rPr>
+          <w:rFonts w:ascii="Calibri" w:hAnsi="Calibri"/>
+          <w:color w:val="000000"/>
+          <w:sz w:val="18"/>
+          <w:szCs w:val="18"/>
+        </w:rPr>
+      </w:pPr>
+    </w:p>
+    <w:p>
+      <w:pPr>
+        <w:pBdr>
+          <w:top w:val="nil"/>
+          <w:left w:val="nil"/>
+          <w:bottom w:val="nil"/>
+          <w:right w:val="nil"/>
+          <w:between w:val="nil"/>
+        </w:pBdr>
+        <w:spacing w:after="120"/>
+        <w:ind w:firstLine="0"/>
+        <w:rPr>
+          <w:rFonts w:ascii="Calibri" w:hAnsi="Calibri"/>
+          <w:color w:val="000000"/>
+          <w:sz w:val="18"/>
+          <w:szCs w:val="18"/>
+        </w:rPr>
+      </w:pPr>
+    </w:p>
+    <w:p>
+      <w:pPr>
+        <w:pBdr>
+          <w:top w:val="nil"/>
+          <w:left w:val="nil"/>
+          <w:bottom w:val="nil"/>
+          <w:right w:val="nil"/>
+          <w:between w:val="nil"/>
+        </w:pBdr>
+        <w:spacing w:after="120"/>
+        <w:ind w:firstLine="0"/>
+        <w:rPr>
+          <w:rFonts w:ascii="Calibri" w:hAnsi="Calibri"/>
+          <w:color w:val="000000"/>
+          <w:sz w:val="18"/>
+          <w:szCs w:val="18"/>
+        </w:rPr>
+      </w:pPr>
+    </w:p>
+    <w:p>
+      <w:pPr>
+        <w:pBdr>
+          <w:top w:val="nil"/>
+          <w:left w:val="nil"/>
+          <w:bottom w:val="nil"/>
+          <w:right w:val="nil"/>
+          <w:between w:val="nil"/>
+        </w:pBdr>
+        <w:spacing w:after="120"/>
+        <w:ind w:firstLine="0"/>
+        <w:rPr>
+          <w:rFonts w:ascii="Calibri" w:hAnsi="Calibri"/>
+          <w:color w:val="000000"/>
+          <w:sz w:val="18"/>
+          <w:szCs w:val="18"/>
+        </w:rPr>
+      </w:pPr>
     </w:p>
     <w:p>
       <w:pPr>
@@ -880,6 +2169,7 @@
               <w:rPr>
                 <w:b/>
               </w:rPr>
+              <w:lastRenderedPageBreak/>
               <w:t>Frase verbal de la US 2</w:t>
             </w:r>
           </w:p>
@@ -935,6 +2225,216 @@
           </w:p>
           <w:p>
             <w:pPr>
+              <w:ind w:firstLine="227"/>
+              <w:rPr>
+                <w:color w:val="000000"/>
+                <w:sz w:val="18"/>
+                <w:szCs w:val="18"/>
+              </w:rPr>
+            </w:pPr>
+          </w:p>
+          <w:p>
+            <w:pPr>
+              <w:ind w:firstLine="227"/>
+              <w:rPr>
+                <w:color w:val="000000"/>
+                <w:sz w:val="18"/>
+                <w:szCs w:val="18"/>
+              </w:rPr>
+            </w:pPr>
+          </w:p>
+          <w:p>
+            <w:pPr>
+              <w:ind w:firstLine="227"/>
+              <w:rPr>
+                <w:color w:val="000000"/>
+                <w:sz w:val="18"/>
+                <w:szCs w:val="18"/>
+              </w:rPr>
+            </w:pPr>
+          </w:p>
+          <w:p>
+            <w:pPr>
+              <w:ind w:firstLine="227"/>
+              <w:rPr>
+                <w:color w:val="000000"/>
+                <w:sz w:val="18"/>
+                <w:szCs w:val="18"/>
+              </w:rPr>
+            </w:pPr>
+          </w:p>
+          <w:p>
+            <w:pPr>
+              <w:ind w:firstLine="227"/>
+              <w:rPr>
+                <w:color w:val="000000"/>
+                <w:sz w:val="18"/>
+                <w:szCs w:val="18"/>
+              </w:rPr>
+            </w:pPr>
+          </w:p>
+          <w:p>
+            <w:pPr>
+              <w:ind w:firstLine="227"/>
+              <w:rPr>
+                <w:color w:val="000000"/>
+                <w:sz w:val="18"/>
+                <w:szCs w:val="18"/>
+              </w:rPr>
+            </w:pPr>
+          </w:p>
+          <w:p>
+            <w:pPr>
+              <w:ind w:firstLine="227"/>
+              <w:rPr>
+                <w:color w:val="000000"/>
+                <w:sz w:val="18"/>
+                <w:szCs w:val="18"/>
+              </w:rPr>
+            </w:pPr>
+          </w:p>
+          <w:p>
+            <w:pPr>
+              <w:ind w:firstLine="227"/>
+              <w:rPr>
+                <w:color w:val="000000"/>
+                <w:sz w:val="18"/>
+                <w:szCs w:val="18"/>
+              </w:rPr>
+            </w:pPr>
+          </w:p>
+          <w:p>
+            <w:pPr>
+              <w:ind w:firstLine="227"/>
+              <w:rPr>
+                <w:color w:val="000000"/>
+                <w:sz w:val="18"/>
+                <w:szCs w:val="18"/>
+              </w:rPr>
+            </w:pPr>
+          </w:p>
+          <w:p>
+            <w:pPr>
+              <w:ind w:firstLine="227"/>
+              <w:rPr>
+                <w:color w:val="000000"/>
+                <w:sz w:val="18"/>
+                <w:szCs w:val="18"/>
+              </w:rPr>
+            </w:pPr>
+          </w:p>
+          <w:p>
+            <w:pPr>
+              <w:ind w:firstLine="227"/>
+              <w:rPr>
+                <w:color w:val="000000"/>
+                <w:sz w:val="18"/>
+                <w:szCs w:val="18"/>
+              </w:rPr>
+            </w:pPr>
+          </w:p>
+          <w:p>
+            <w:pPr>
+              <w:ind w:firstLine="227"/>
+              <w:rPr>
+                <w:color w:val="000000"/>
+                <w:sz w:val="18"/>
+                <w:szCs w:val="18"/>
+              </w:rPr>
+            </w:pPr>
+          </w:p>
+          <w:p>
+            <w:pPr>
+              <w:ind w:firstLine="227"/>
+              <w:rPr>
+                <w:color w:val="000000"/>
+                <w:sz w:val="18"/>
+                <w:szCs w:val="18"/>
+              </w:rPr>
+            </w:pPr>
+          </w:p>
+          <w:p>
+            <w:pPr>
+              <w:ind w:firstLine="227"/>
+              <w:rPr>
+                <w:color w:val="000000"/>
+                <w:sz w:val="18"/>
+                <w:szCs w:val="18"/>
+              </w:rPr>
+            </w:pPr>
+          </w:p>
+          <w:p>
+            <w:pPr>
+              <w:ind w:firstLine="227"/>
+              <w:rPr>
+                <w:color w:val="000000"/>
+                <w:sz w:val="18"/>
+                <w:szCs w:val="18"/>
+              </w:rPr>
+            </w:pPr>
+          </w:p>
+          <w:p>
+            <w:pPr>
+              <w:ind w:firstLine="227"/>
+              <w:rPr>
+                <w:color w:val="000000"/>
+                <w:sz w:val="18"/>
+                <w:szCs w:val="18"/>
+              </w:rPr>
+            </w:pPr>
+          </w:p>
+          <w:p>
+            <w:pPr>
+              <w:ind w:firstLine="227"/>
+              <w:rPr>
+                <w:color w:val="000000"/>
+                <w:sz w:val="18"/>
+                <w:szCs w:val="18"/>
+              </w:rPr>
+            </w:pPr>
+          </w:p>
+          <w:p>
+            <w:pPr>
+              <w:ind w:firstLine="227"/>
+              <w:rPr>
+                <w:color w:val="000000"/>
+                <w:sz w:val="18"/>
+                <w:szCs w:val="18"/>
+              </w:rPr>
+            </w:pPr>
+          </w:p>
+          <w:p>
+            <w:pPr>
+              <w:ind w:firstLine="227"/>
+              <w:rPr>
+                <w:color w:val="000000"/>
+                <w:sz w:val="18"/>
+                <w:szCs w:val="18"/>
+              </w:rPr>
+            </w:pPr>
+          </w:p>
+          <w:p>
+            <w:pPr>
+              <w:ind w:firstLine="227"/>
+              <w:rPr>
+                <w:color w:val="000000"/>
+                <w:sz w:val="18"/>
+                <w:szCs w:val="18"/>
+              </w:rPr>
+            </w:pPr>
+          </w:p>
+          <w:p>
+            <w:pPr>
+              <w:ind w:firstLine="227"/>
+              <w:rPr>
+                <w:color w:val="000000"/>
+                <w:sz w:val="18"/>
+                <w:szCs w:val="18"/>
+              </w:rPr>
+            </w:pPr>
+          </w:p>
+          <w:p>
+            <w:pPr>
               <w:ind w:left="720"/>
               <w:rPr>
                 <w:rFonts w:ascii="Calibri" w:hAnsi="Calibri"/>
@@ -978,10 +2478,6 @@
           </w:tcPr>
           <w:p>
             <w:pPr>
-              <w:numPr>
-                <w:ilvl w:val="0"/>
-                <w:numId w:val="11"/>
-              </w:numPr>
               <w:jc w:val="left"/>
               <w:rPr>
                 <w:color w:val="000000"/>
@@ -991,8 +2487,211 @@
               <w:rPr>
                 <w:color w:val="000000"/>
               </w:rPr>
-              <w:t>&lt;Prueba de usuario 1&gt;</w:t>
+              <w:t>Pruebas de Aceptación:</w:t>
             </w:r>
+          </w:p>
+          <w:p>
+            <w:pPr>
+              <w:ind w:firstLine="227"/>
+              <w:jc w:val="left"/>
+              <w:rPr>
+                <w:color w:val="000000"/>
+              </w:rPr>
+            </w:pPr>
+          </w:p>
+          <w:p>
+            <w:pPr>
+              <w:ind w:firstLine="227"/>
+              <w:jc w:val="left"/>
+              <w:rPr>
+                <w:color w:val="000000"/>
+              </w:rPr>
+            </w:pPr>
+          </w:p>
+          <w:p>
+            <w:pPr>
+              <w:ind w:firstLine="227"/>
+              <w:jc w:val="left"/>
+              <w:rPr>
+                <w:color w:val="000000"/>
+              </w:rPr>
+            </w:pPr>
+          </w:p>
+          <w:p>
+            <w:pPr>
+              <w:ind w:firstLine="227"/>
+              <w:jc w:val="left"/>
+              <w:rPr>
+                <w:color w:val="000000"/>
+              </w:rPr>
+            </w:pPr>
+          </w:p>
+          <w:p>
+            <w:pPr>
+              <w:ind w:firstLine="227"/>
+              <w:jc w:val="left"/>
+              <w:rPr>
+                <w:color w:val="000000"/>
+              </w:rPr>
+            </w:pPr>
+          </w:p>
+          <w:p>
+            <w:pPr>
+              <w:ind w:firstLine="227"/>
+              <w:jc w:val="left"/>
+              <w:rPr>
+                <w:color w:val="000000"/>
+              </w:rPr>
+            </w:pPr>
+          </w:p>
+          <w:p>
+            <w:pPr>
+              <w:ind w:firstLine="227"/>
+              <w:jc w:val="left"/>
+              <w:rPr>
+                <w:color w:val="000000"/>
+              </w:rPr>
+            </w:pPr>
+          </w:p>
+          <w:p>
+            <w:pPr>
+              <w:ind w:firstLine="227"/>
+              <w:jc w:val="left"/>
+              <w:rPr>
+                <w:color w:val="000000"/>
+              </w:rPr>
+            </w:pPr>
+          </w:p>
+          <w:p>
+            <w:pPr>
+              <w:ind w:firstLine="227"/>
+              <w:jc w:val="left"/>
+              <w:rPr>
+                <w:color w:val="000000"/>
+              </w:rPr>
+            </w:pPr>
+          </w:p>
+          <w:p>
+            <w:pPr>
+              <w:ind w:firstLine="227"/>
+              <w:jc w:val="left"/>
+              <w:rPr>
+                <w:color w:val="000000"/>
+              </w:rPr>
+            </w:pPr>
+          </w:p>
+          <w:p>
+            <w:pPr>
+              <w:ind w:firstLine="227"/>
+              <w:jc w:val="left"/>
+              <w:rPr>
+                <w:color w:val="000000"/>
+              </w:rPr>
+            </w:pPr>
+          </w:p>
+          <w:p>
+            <w:pPr>
+              <w:jc w:val="left"/>
+              <w:rPr>
+                <w:color w:val="000000"/>
+              </w:rPr>
+            </w:pPr>
+          </w:p>
+          <w:p>
+            <w:pPr>
+              <w:jc w:val="left"/>
+              <w:rPr>
+                <w:color w:val="000000"/>
+              </w:rPr>
+            </w:pPr>
+          </w:p>
+          <w:p>
+            <w:pPr>
+              <w:jc w:val="left"/>
+              <w:rPr>
+                <w:color w:val="000000"/>
+              </w:rPr>
+            </w:pPr>
+          </w:p>
+          <w:p>
+            <w:pPr>
+              <w:jc w:val="left"/>
+              <w:rPr>
+                <w:color w:val="000000"/>
+              </w:rPr>
+            </w:pPr>
+          </w:p>
+          <w:p>
+            <w:pPr>
+              <w:jc w:val="left"/>
+              <w:rPr>
+                <w:color w:val="000000"/>
+              </w:rPr>
+            </w:pPr>
+          </w:p>
+          <w:p>
+            <w:pPr>
+              <w:jc w:val="left"/>
+              <w:rPr>
+                <w:color w:val="000000"/>
+              </w:rPr>
+            </w:pPr>
+          </w:p>
+          <w:p>
+            <w:pPr>
+              <w:jc w:val="left"/>
+              <w:rPr>
+                <w:color w:val="000000"/>
+              </w:rPr>
+            </w:pPr>
+          </w:p>
+          <w:p>
+            <w:pPr>
+              <w:jc w:val="left"/>
+              <w:rPr>
+                <w:color w:val="000000"/>
+              </w:rPr>
+            </w:pPr>
+          </w:p>
+          <w:p>
+            <w:pPr>
+              <w:jc w:val="left"/>
+              <w:rPr>
+                <w:color w:val="000000"/>
+              </w:rPr>
+            </w:pPr>
+          </w:p>
+          <w:p>
+            <w:pPr>
+              <w:jc w:val="left"/>
+              <w:rPr>
+                <w:color w:val="000000"/>
+              </w:rPr>
+            </w:pPr>
+          </w:p>
+          <w:p>
+            <w:pPr>
+              <w:jc w:val="left"/>
+              <w:rPr>
+                <w:color w:val="000000"/>
+              </w:rPr>
+            </w:pPr>
+          </w:p>
+          <w:p>
+            <w:pPr>
+              <w:jc w:val="left"/>
+              <w:rPr>
+                <w:color w:val="000000"/>
+              </w:rPr>
+            </w:pPr>
+          </w:p>
+          <w:p>
+            <w:pPr>
+              <w:jc w:val="left"/>
+              <w:rPr>
+                <w:color w:val="000000"/>
+              </w:rPr>
+            </w:pPr>
           </w:p>
         </w:tc>
       </w:tr>
@@ -1038,6 +2737,7 @@
           <w:rFonts w:ascii="Calibri" w:hAnsi="Calibri"/>
           <w:color w:val="000000"/>
         </w:rPr>
+        <w:lastRenderedPageBreak/>
         <w:t>Estimación:</w:t>
       </w:r>
     </w:p>
@@ -1053,6 +2753,114 @@
         <w:spacing w:after="120"/>
         <w:rPr>
           <w:rFonts w:ascii="Calibri" w:hAnsi="Calibri"/>
+          <w:color w:val="000000"/>
+          <w:sz w:val="18"/>
+          <w:szCs w:val="18"/>
+        </w:rPr>
+      </w:pPr>
+    </w:p>
+    <w:p>
+      <w:pPr>
+        <w:pBdr>
+          <w:top w:val="nil"/>
+          <w:left w:val="nil"/>
+          <w:bottom w:val="nil"/>
+          <w:right w:val="nil"/>
+          <w:between w:val="nil"/>
+        </w:pBdr>
+        <w:spacing w:after="120"/>
+        <w:rPr>
+          <w:rFonts w:ascii="Calibri" w:hAnsi="Calibri"/>
+          <w:color w:val="000000"/>
+          <w:sz w:val="18"/>
+          <w:szCs w:val="18"/>
+        </w:rPr>
+      </w:pPr>
+    </w:p>
+    <w:p>
+      <w:pPr>
+        <w:pBdr>
+          <w:top w:val="nil"/>
+          <w:left w:val="nil"/>
+          <w:bottom w:val="nil"/>
+          <w:right w:val="nil"/>
+          <w:between w:val="nil"/>
+        </w:pBdr>
+        <w:spacing w:after="120"/>
+        <w:rPr>
+          <w:rFonts w:ascii="Calibri" w:hAnsi="Calibri"/>
+          <w:color w:val="000000"/>
+          <w:sz w:val="18"/>
+          <w:szCs w:val="18"/>
+        </w:rPr>
+      </w:pPr>
+    </w:p>
+    <w:p>
+      <w:pPr>
+        <w:pBdr>
+          <w:top w:val="nil"/>
+          <w:left w:val="nil"/>
+          <w:bottom w:val="nil"/>
+          <w:right w:val="nil"/>
+          <w:between w:val="nil"/>
+        </w:pBdr>
+        <w:spacing w:after="120"/>
+        <w:rPr>
+          <w:rFonts w:ascii="Calibri" w:hAnsi="Calibri"/>
+          <w:color w:val="000000"/>
+          <w:sz w:val="18"/>
+          <w:szCs w:val="18"/>
+        </w:rPr>
+      </w:pPr>
+    </w:p>
+    <w:p>
+      <w:pPr>
+        <w:pBdr>
+          <w:top w:val="nil"/>
+          <w:left w:val="nil"/>
+          <w:bottom w:val="nil"/>
+          <w:right w:val="nil"/>
+          <w:between w:val="nil"/>
+        </w:pBdr>
+        <w:spacing w:after="120"/>
+        <w:rPr>
+          <w:rFonts w:ascii="Calibri" w:hAnsi="Calibri"/>
+          <w:color w:val="000000"/>
+          <w:sz w:val="18"/>
+          <w:szCs w:val="18"/>
+        </w:rPr>
+      </w:pPr>
+    </w:p>
+    <w:p>
+      <w:pPr>
+        <w:pBdr>
+          <w:top w:val="nil"/>
+          <w:left w:val="nil"/>
+          <w:bottom w:val="nil"/>
+          <w:right w:val="nil"/>
+          <w:between w:val="nil"/>
+        </w:pBdr>
+        <w:spacing w:after="120"/>
+        <w:rPr>
+          <w:rFonts w:ascii="Calibri" w:hAnsi="Calibri"/>
+          <w:color w:val="000000"/>
+          <w:sz w:val="18"/>
+          <w:szCs w:val="18"/>
+        </w:rPr>
+      </w:pPr>
+    </w:p>
+    <w:p>
+      <w:pPr>
+        <w:pBdr>
+          <w:top w:val="nil"/>
+          <w:left w:val="nil"/>
+          <w:bottom w:val="nil"/>
+          <w:right w:val="nil"/>
+          <w:between w:val="nil"/>
+        </w:pBdr>
+        <w:spacing w:after="120"/>
+        <w:rPr>
+          <w:rFonts w:ascii="Calibri" w:hAnsi="Calibri"/>
           <w:b/>
           <w:bCs/>
           <w:color w:val="000000"/>
@@ -1060,15 +2868,46 @@
           <w:szCs w:val="28"/>
         </w:rPr>
       </w:pPr>
-      <w:r>
-        <w:rPr>
-          <w:rFonts w:ascii="Calibri" w:hAnsi="Calibri"/>
-          <w:color w:val="000000"/>
-          <w:sz w:val="18"/>
-          <w:szCs w:val="18"/>
-        </w:rPr>
-        <w:t>&lt;Justificación de estimación US 2&gt;</w:t>
-      </w:r>
+    </w:p>
+    <w:p>
+      <w:pPr>
+        <w:pBdr>
+          <w:top w:val="nil"/>
+          <w:left w:val="nil"/>
+          <w:bottom w:val="nil"/>
+          <w:right w:val="nil"/>
+          <w:between w:val="nil"/>
+        </w:pBdr>
+        <w:spacing w:after="120"/>
+        <w:rPr>
+          <w:rFonts w:ascii="Calibri" w:hAnsi="Calibri"/>
+          <w:b/>
+          <w:bCs/>
+          <w:color w:val="000000"/>
+          <w:sz w:val="28"/>
+          <w:szCs w:val="28"/>
+        </w:rPr>
+      </w:pPr>
+    </w:p>
+    <w:p>
+      <w:pPr>
+        <w:pBdr>
+          <w:top w:val="nil"/>
+          <w:left w:val="nil"/>
+          <w:bottom w:val="nil"/>
+          <w:right w:val="nil"/>
+          <w:between w:val="nil"/>
+        </w:pBdr>
+        <w:spacing w:after="120"/>
+        <w:rPr>
+          <w:rFonts w:ascii="Calibri" w:hAnsi="Calibri"/>
+          <w:b/>
+          <w:bCs/>
+          <w:color w:val="000000"/>
+          <w:sz w:val="28"/>
+          <w:szCs w:val="28"/>
+        </w:rPr>
+      </w:pPr>
     </w:p>
     <w:p>
       <w:pPr>
@@ -1254,7 +3093,7 @@
 </file>
 
 <file path=word/endnotes.xml><?xml version="1.0" encoding="utf-8"?>
-<w:endnotes xmlns:wpc="http://schemas.microsoft.com/office/word/2010/wordprocessingCanvas" xmlns:cx="http://schemas.microsoft.com/office/drawing/2014/chartex" xmlns:cx1="http://schemas.microsoft.com/office/drawing/2015/9/8/chartex" xmlns:cx2="http://schemas.microsoft.com/office/drawing/2015/10/21/chartex" xmlns:cx3="http://schemas.microsoft.com/office/drawing/2016/5/9/chartex" xmlns:cx4="http://schemas.microsoft.com/office/drawing/2016/5/10/chartex" xmlns:cx5="http://schemas.microsoft.com/office/drawing/2016/5/11/chartex" xmlns:cx6="http://schemas.microsoft.com/office/drawing/2016/5/12/chartex" xmlns:cx7="http://schemas.microsoft.com/office/drawing/2016/5/13/chartex" xmlns:cx8="http://schemas.microsoft.com/office/drawing/2016/5/14/chartex" xmlns:mc="http://schemas.openxmlformats.org/markup-compatibility/2006" xmlns:aink="http://schemas.microsoft.com/office/drawing/2016/ink" xmlns:am3d="http://schemas.microsoft.com/office/drawing/2017/model3d" xmlns:o="urn:schemas-microsoft-com:office:office" xmlns:r="http://schemas.openxmlformats.org/officeDocument/2006/relationships" xmlns:m="http://schemas.openxmlformats.org/officeDocument/2006/math" xmlns:v="urn:schemas-microsoft-com:vml" xmlns:wp14="http://schemas.microsoft.com/office/word/2010/wordprocessingDrawing" xmlns:wp="http://schemas.openxmlformats.org/drawingml/2006/wordprocessingDrawing" xmlns:w10="urn:schemas-microsoft-com:office:word" xmlns:w="http://schemas.openxmlformats.org/wordprocessingml/2006/main" xmlns:w14="http://schemas.microsoft.com/office/word/2010/wordml" xmlns:w15="http://schemas.microsoft.com/office/word/2012/wordml" xmlns:w16cex="http://schemas.microsoft.com/office/word/2018/wordml/cex" xmlns:w16cid="http://schemas.microsoft.com/office/word/2016/wordml/cid" xmlns:w16="http://schemas.microsoft.com/office/word/2018/wordml" xmlns:w16se="http://schemas.microsoft.com/office/word/2015/wordml/symex" xmlns:wpg="http://schemas.microsoft.com/office/word/2010/wordprocessingGroup" xmlns:wpi="http://schemas.microsoft.com/office/word/2010/wordprocessingInk" xmlns:wne="http://schemas.microsoft.com/office/word/2006/wordml" xmlns:wps="http://schemas.microsoft.com/office/word/2010/wordprocessingShape" mc:Ignorable="w14 w15 w16se w16cid w16 w16cex wp14">
+<w:endnotes xmlns:wpc="http://schemas.microsoft.com/office/word/2010/wordprocessingCanvas" xmlns:cx="http://schemas.microsoft.com/office/drawing/2014/chartex" xmlns:cx1="http://schemas.microsoft.com/office/drawing/2015/9/8/chartex" xmlns:cx2="http://schemas.microsoft.com/office/drawing/2015/10/21/chartex" xmlns:cx3="http://schemas.microsoft.com/office/drawing/2016/5/9/chartex" xmlns:cx4="http://schemas.microsoft.com/office/drawing/2016/5/10/chartex" xmlns:cx5="http://schemas.microsoft.com/office/drawing/2016/5/11/chartex" xmlns:cx6="http://schemas.microsoft.com/office/drawing/2016/5/12/chartex" xmlns:cx7="http://schemas.microsoft.com/office/drawing/2016/5/13/chartex" xmlns:cx8="http://schemas.microsoft.com/office/drawing/2016/5/14/chartex" xmlns:mc="http://schemas.openxmlformats.org/markup-compatibility/2006" xmlns:aink="http://schemas.microsoft.com/office/drawing/2016/ink" xmlns:am3d="http://schemas.microsoft.com/office/drawing/2017/model3d" xmlns:o="urn:schemas-microsoft-com:office:office" xmlns:oel="http://schemas.microsoft.com/office/2019/extlst" xmlns:r="http://schemas.openxmlformats.org/officeDocument/2006/relationships" xmlns:m="http://schemas.openxmlformats.org/officeDocument/2006/math" xmlns:v="urn:schemas-microsoft-com:vml" xmlns:wp14="http://schemas.microsoft.com/office/word/2010/wordprocessingDrawing" xmlns:wp="http://schemas.openxmlformats.org/drawingml/2006/wordprocessingDrawing" xmlns:w10="urn:schemas-microsoft-com:office:word" xmlns:w="http://schemas.openxmlformats.org/wordprocessingml/2006/main" xmlns:w14="http://schemas.microsoft.com/office/word/2010/wordml" xmlns:w15="http://schemas.microsoft.com/office/word/2012/wordml" xmlns:w16cex="http://schemas.microsoft.com/office/word/2018/wordml/cex" xmlns:w16cid="http://schemas.microsoft.com/office/word/2016/wordml/cid" xmlns:w16="http://schemas.microsoft.com/office/word/2018/wordml" xmlns:w16sdtdh="http://schemas.microsoft.com/office/word/2020/wordml/sdtdatahash" xmlns:w16se="http://schemas.microsoft.com/office/word/2015/wordml/symex" xmlns:wpg="http://schemas.microsoft.com/office/word/2010/wordprocessingGroup" xmlns:wpi="http://schemas.microsoft.com/office/word/2010/wordprocessingInk" xmlns:wne="http://schemas.microsoft.com/office/word/2006/wordml" xmlns:wps="http://schemas.microsoft.com/office/word/2010/wordprocessingShape" mc:Ignorable="w14 w15 w16se w16cid w16 w16cex w16sdtdh wp14">
   <w:endnote w:type="separator" w:id="-1">
     <w:p>
       <w:r>
@@ -1273,7 +3112,7 @@
 </file>
 
 <file path=word/footer1.xml><?xml version="1.0" encoding="utf-8"?>
-<w:ftr xmlns:wpc="http://schemas.microsoft.com/office/word/2010/wordprocessingCanvas" xmlns:cx="http://schemas.microsoft.com/office/drawing/2014/chartex" xmlns:cx1="http://schemas.microsoft.com/office/drawing/2015/9/8/chartex" xmlns:cx2="http://schemas.microsoft.com/office/drawing/2015/10/21/chartex" xmlns:cx3="http://schemas.microsoft.com/office/drawing/2016/5/9/chartex" xmlns:cx4="http://schemas.microsoft.com/office/drawing/2016/5/10/chartex" xmlns:cx5="http://schemas.microsoft.com/office/drawing/2016/5/11/chartex" xmlns:cx6="http://schemas.microsoft.com/office/drawing/2016/5/12/chartex" xmlns:cx7="http://schemas.microsoft.com/office/drawing/2016/5/13/chartex" xmlns:cx8="http://schemas.microsoft.com/office/drawing/2016/5/14/chartex" xmlns:mc="http://schemas.openxmlformats.org/markup-compatibility/2006" xmlns:aink="http://schemas.microsoft.com/office/drawing/2016/ink" xmlns:am3d="http://schemas.microsoft.com/office/drawing/2017/model3d" xmlns:o="urn:schemas-microsoft-com:office:office" xmlns:r="http://schemas.openxmlformats.org/officeDocument/2006/relationships" xmlns:m="http://schemas.openxmlformats.org/officeDocument/2006/math" xmlns:v="urn:schemas-microsoft-com:vml" xmlns:wp14="http://schemas.microsoft.com/office/word/2010/wordprocessingDrawing" xmlns:wp="http://schemas.openxmlformats.org/drawingml/2006/wordprocessingDrawing" xmlns:w10="urn:schemas-microsoft-com:office:word" xmlns:w="http://schemas.openxmlformats.org/wordprocessingml/2006/main" xmlns:w14="http://schemas.microsoft.com/office/word/2010/wordml" xmlns:w15="http://schemas.microsoft.com/office/word/2012/wordml" xmlns:w16cex="http://schemas.microsoft.com/office/word/2018/wordml/cex" xmlns:w16cid="http://schemas.microsoft.com/office/word/2016/wordml/cid" xmlns:w16="http://schemas.microsoft.com/office/word/2018/wordml" xmlns:w16se="http://schemas.microsoft.com/office/word/2015/wordml/symex" xmlns:wpg="http://schemas.microsoft.com/office/word/2010/wordprocessingGroup" xmlns:wpi="http://schemas.microsoft.com/office/word/2010/wordprocessingInk" xmlns:wne="http://schemas.microsoft.com/office/word/2006/wordml" xmlns:wps="http://schemas.microsoft.com/office/word/2010/wordprocessingShape" mc:Ignorable="w14 w15 w16se w16cid w16 w16cex wp14">
+<w:ftr xmlns:wpc="http://schemas.microsoft.com/office/word/2010/wordprocessingCanvas" xmlns:cx="http://schemas.microsoft.com/office/drawing/2014/chartex" xmlns:cx1="http://schemas.microsoft.com/office/drawing/2015/9/8/chartex" xmlns:cx2="http://schemas.microsoft.com/office/drawing/2015/10/21/chartex" xmlns:cx3="http://schemas.microsoft.com/office/drawing/2016/5/9/chartex" xmlns:cx4="http://schemas.microsoft.com/office/drawing/2016/5/10/chartex" xmlns:cx5="http://schemas.microsoft.com/office/drawing/2016/5/11/chartex" xmlns:cx6="http://schemas.microsoft.com/office/drawing/2016/5/12/chartex" xmlns:cx7="http://schemas.microsoft.com/office/drawing/2016/5/13/chartex" xmlns:cx8="http://schemas.microsoft.com/office/drawing/2016/5/14/chartex" xmlns:mc="http://schemas.openxmlformats.org/markup-compatibility/2006" xmlns:aink="http://schemas.microsoft.com/office/drawing/2016/ink" xmlns:am3d="http://schemas.microsoft.com/office/drawing/2017/model3d" xmlns:o="urn:schemas-microsoft-com:office:office" xmlns:oel="http://schemas.microsoft.com/office/2019/extlst" xmlns:r="http://schemas.openxmlformats.org/officeDocument/2006/relationships" xmlns:m="http://schemas.openxmlformats.org/officeDocument/2006/math" xmlns:v="urn:schemas-microsoft-com:vml" xmlns:wp14="http://schemas.microsoft.com/office/word/2010/wordprocessingDrawing" xmlns:wp="http://schemas.openxmlformats.org/drawingml/2006/wordprocessingDrawing" xmlns:w10="urn:schemas-microsoft-com:office:word" xmlns:w="http://schemas.openxmlformats.org/wordprocessingml/2006/main" xmlns:w14="http://schemas.microsoft.com/office/word/2010/wordml" xmlns:w15="http://schemas.microsoft.com/office/word/2012/wordml" xmlns:w16cex="http://schemas.microsoft.com/office/word/2018/wordml/cex" xmlns:w16cid="http://schemas.microsoft.com/office/word/2016/wordml/cid" xmlns:w16="http://schemas.microsoft.com/office/word/2018/wordml" xmlns:w16sdtdh="http://schemas.microsoft.com/office/word/2020/wordml/sdtdatahash" xmlns:w16se="http://schemas.microsoft.com/office/word/2015/wordml/symex" xmlns:wpg="http://schemas.microsoft.com/office/word/2010/wordprocessingGroup" xmlns:wpi="http://schemas.microsoft.com/office/word/2010/wordprocessingInk" xmlns:wne="http://schemas.microsoft.com/office/word/2006/wordml" xmlns:wps="http://schemas.microsoft.com/office/word/2010/wordprocessingShape" mc:Ignorable="w14 w15 w16se w16cid w16 w16cex w16sdtdh wp14">
   <w:p>
     <w:pPr>
       <w:pBdr>
@@ -1387,7 +3226,7 @@
 </file>
 
 <file path=word/footer2.xml><?xml version="1.0" encoding="utf-8"?>
-<w:ftr xmlns:wpc="http://schemas.microsoft.com/office/word/2010/wordprocessingCanvas" xmlns:cx="http://schemas.microsoft.com/office/drawing/2014/chartex" xmlns:cx1="http://schemas.microsoft.com/office/drawing/2015/9/8/chartex" xmlns:cx2="http://schemas.microsoft.com/office/drawing/2015/10/21/chartex" xmlns:cx3="http://schemas.microsoft.com/office/drawing/2016/5/9/chartex" xmlns:cx4="http://schemas.microsoft.com/office/drawing/2016/5/10/chartex" xmlns:cx5="http://schemas.microsoft.com/office/drawing/2016/5/11/chartex" xmlns:cx6="http://schemas.microsoft.com/office/drawing/2016/5/12/chartex" xmlns:cx7="http://schemas.microsoft.com/office/drawing/2016/5/13/chartex" xmlns:cx8="http://schemas.microsoft.com/office/drawing/2016/5/14/chartex" xmlns:mc="http://schemas.openxmlformats.org/markup-compatibility/2006" xmlns:aink="http://schemas.microsoft.com/office/drawing/2016/ink" xmlns:am3d="http://schemas.microsoft.com/office/drawing/2017/model3d" xmlns:o="urn:schemas-microsoft-com:office:office" xmlns:r="http://schemas.openxmlformats.org/officeDocument/2006/relationships" xmlns:m="http://schemas.openxmlformats.org/officeDocument/2006/math" xmlns:v="urn:schemas-microsoft-com:vml" xmlns:wp14="http://schemas.microsoft.com/office/word/2010/wordprocessingDrawing" xmlns:wp="http://schemas.openxmlformats.org/drawingml/2006/wordprocessingDrawing" xmlns:w10="urn:schemas-microsoft-com:office:word" xmlns:w="http://schemas.openxmlformats.org/wordprocessingml/2006/main" xmlns:w14="http://schemas.microsoft.com/office/word/2010/wordml" xmlns:w15="http://schemas.microsoft.com/office/word/2012/wordml" xmlns:w16cex="http://schemas.microsoft.com/office/word/2018/wordml/cex" xmlns:w16cid="http://schemas.microsoft.com/office/word/2016/wordml/cid" xmlns:w16="http://schemas.microsoft.com/office/word/2018/wordml" xmlns:w16se="http://schemas.microsoft.com/office/word/2015/wordml/symex" xmlns:wpg="http://schemas.microsoft.com/office/word/2010/wordprocessingGroup" xmlns:wpi="http://schemas.microsoft.com/office/word/2010/wordprocessingInk" xmlns:wne="http://schemas.microsoft.com/office/word/2006/wordml" xmlns:wps="http://schemas.microsoft.com/office/word/2010/wordprocessingShape" mc:Ignorable="w14 w15 w16se w16cid w16 w16cex wp14">
+<w:ftr xmlns:wpc="http://schemas.microsoft.com/office/word/2010/wordprocessingCanvas" xmlns:cx="http://schemas.microsoft.com/office/drawing/2014/chartex" xmlns:cx1="http://schemas.microsoft.com/office/drawing/2015/9/8/chartex" xmlns:cx2="http://schemas.microsoft.com/office/drawing/2015/10/21/chartex" xmlns:cx3="http://schemas.microsoft.com/office/drawing/2016/5/9/chartex" xmlns:cx4="http://schemas.microsoft.com/office/drawing/2016/5/10/chartex" xmlns:cx5="http://schemas.microsoft.com/office/drawing/2016/5/11/chartex" xmlns:cx6="http://schemas.microsoft.com/office/drawing/2016/5/12/chartex" xmlns:cx7="http://schemas.microsoft.com/office/drawing/2016/5/13/chartex" xmlns:cx8="http://schemas.microsoft.com/office/drawing/2016/5/14/chartex" xmlns:mc="http://schemas.openxmlformats.org/markup-compatibility/2006" xmlns:aink="http://schemas.microsoft.com/office/drawing/2016/ink" xmlns:am3d="http://schemas.microsoft.com/office/drawing/2017/model3d" xmlns:o="urn:schemas-microsoft-com:office:office" xmlns:oel="http://schemas.microsoft.com/office/2019/extlst" xmlns:r="http://schemas.openxmlformats.org/officeDocument/2006/relationships" xmlns:m="http://schemas.openxmlformats.org/officeDocument/2006/math" xmlns:v="urn:schemas-microsoft-com:vml" xmlns:wp14="http://schemas.microsoft.com/office/word/2010/wordprocessingDrawing" xmlns:wp="http://schemas.openxmlformats.org/drawingml/2006/wordprocessingDrawing" xmlns:w10="urn:schemas-microsoft-com:office:word" xmlns:w="http://schemas.openxmlformats.org/wordprocessingml/2006/main" xmlns:w14="http://schemas.microsoft.com/office/word/2010/wordml" xmlns:w15="http://schemas.microsoft.com/office/word/2012/wordml" xmlns:w16cex="http://schemas.microsoft.com/office/word/2018/wordml/cex" xmlns:w16cid="http://schemas.microsoft.com/office/word/2016/wordml/cid" xmlns:w16="http://schemas.microsoft.com/office/word/2018/wordml" xmlns:w16sdtdh="http://schemas.microsoft.com/office/word/2020/wordml/sdtdatahash" xmlns:w16se="http://schemas.microsoft.com/office/word/2015/wordml/symex" xmlns:wpg="http://schemas.microsoft.com/office/word/2010/wordprocessingGroup" xmlns:wpi="http://schemas.microsoft.com/office/word/2010/wordprocessingInk" xmlns:wne="http://schemas.microsoft.com/office/word/2006/wordml" xmlns:wps="http://schemas.microsoft.com/office/word/2010/wordprocessingShape" mc:Ignorable="w14 w15 w16se w16cid w16 w16cex w16sdtdh wp14">
   <w:p>
     <w:pPr>
       <w:pBdr>
@@ -1501,7 +3340,7 @@
 </file>
 
 <file path=word/footnotes.xml><?xml version="1.0" encoding="utf-8"?>
-<w:footnotes xmlns:wpc="http://schemas.microsoft.com/office/word/2010/wordprocessingCanvas" xmlns:cx="http://schemas.microsoft.com/office/drawing/2014/chartex" xmlns:cx1="http://schemas.microsoft.com/office/drawing/2015/9/8/chartex" xmlns:cx2="http://schemas.microsoft.com/office/drawing/2015/10/21/chartex" xmlns:cx3="http://schemas.microsoft.com/office/drawing/2016/5/9/chartex" xmlns:cx4="http://schemas.microsoft.com/office/drawing/2016/5/10/chartex" xmlns:cx5="http://schemas.microsoft.com/office/drawing/2016/5/11/chartex" xmlns:cx6="http://schemas.microsoft.com/office/drawing/2016/5/12/chartex" xmlns:cx7="http://schemas.microsoft.com/office/drawing/2016/5/13/chartex" xmlns:cx8="http://schemas.microsoft.com/office/drawing/2016/5/14/chartex" xmlns:mc="http://schemas.openxmlformats.org/markup-compatibility/2006" xmlns:aink="http://schemas.microsoft.com/office/drawing/2016/ink" xmlns:am3d="http://schemas.microsoft.com/office/drawing/2017/model3d" xmlns:o="urn:schemas-microsoft-com:office:office" xmlns:r="http://schemas.openxmlformats.org/officeDocument/2006/relationships" xmlns:m="http://schemas.openxmlformats.org/officeDocument/2006/math" xmlns:v="urn:schemas-microsoft-com:vml" xmlns:wp14="http://schemas.microsoft.com/office/word/2010/wordprocessingDrawing" xmlns:wp="http://schemas.openxmlformats.org/drawingml/2006/wordprocessingDrawing" xmlns:w10="urn:schemas-microsoft-com:office:word" xmlns:w="http://schemas.openxmlformats.org/wordprocessingml/2006/main" xmlns:w14="http://schemas.microsoft.com/office/word/2010/wordml" xmlns:w15="http://schemas.microsoft.com/office/word/2012/wordml" xmlns:w16cex="http://schemas.microsoft.com/office/word/2018/wordml/cex" xmlns:w16cid="http://schemas.microsoft.com/office/word/2016/wordml/cid" xmlns:w16="http://schemas.microsoft.com/office/word/2018/wordml" xmlns:w16se="http://schemas.microsoft.com/office/word/2015/wordml/symex" xmlns:wpg="http://schemas.microsoft.com/office/word/2010/wordprocessingGroup" xmlns:wpi="http://schemas.microsoft.com/office/word/2010/wordprocessingInk" xmlns:wne="http://schemas.microsoft.com/office/word/2006/wordml" xmlns:wps="http://schemas.microsoft.com/office/word/2010/wordprocessingShape" mc:Ignorable="w14 w15 w16se w16cid w16 w16cex wp14">
+<w:footnotes xmlns:wpc="http://schemas.microsoft.com/office/word/2010/wordprocessingCanvas" xmlns:cx="http://schemas.microsoft.com/office/drawing/2014/chartex" xmlns:cx1="http://schemas.microsoft.com/office/drawing/2015/9/8/chartex" xmlns:cx2="http://schemas.microsoft.com/office/drawing/2015/10/21/chartex" xmlns:cx3="http://schemas.microsoft.com/office/drawing/2016/5/9/chartex" xmlns:cx4="http://schemas.microsoft.com/office/drawing/2016/5/10/chartex" xmlns:cx5="http://schemas.microsoft.com/office/drawing/2016/5/11/chartex" xmlns:cx6="http://schemas.microsoft.com/office/drawing/2016/5/12/chartex" xmlns:cx7="http://schemas.microsoft.com/office/drawing/2016/5/13/chartex" xmlns:cx8="http://schemas.microsoft.com/office/drawing/2016/5/14/chartex" xmlns:mc="http://schemas.openxmlformats.org/markup-compatibility/2006" xmlns:aink="http://schemas.microsoft.com/office/drawing/2016/ink" xmlns:am3d="http://schemas.microsoft.com/office/drawing/2017/model3d" xmlns:o="urn:schemas-microsoft-com:office:office" xmlns:oel="http://schemas.microsoft.com/office/2019/extlst" xmlns:r="http://schemas.openxmlformats.org/officeDocument/2006/relationships" xmlns:m="http://schemas.openxmlformats.org/officeDocument/2006/math" xmlns:v="urn:schemas-microsoft-com:vml" xmlns:wp14="http://schemas.microsoft.com/office/word/2010/wordprocessingDrawing" xmlns:wp="http://schemas.openxmlformats.org/drawingml/2006/wordprocessingDrawing" xmlns:w10="urn:schemas-microsoft-com:office:word" xmlns:w="http://schemas.openxmlformats.org/wordprocessingml/2006/main" xmlns:w14="http://schemas.microsoft.com/office/word/2010/wordml" xmlns:w15="http://schemas.microsoft.com/office/word/2012/wordml" xmlns:w16cex="http://schemas.microsoft.com/office/word/2018/wordml/cex" xmlns:w16cid="http://schemas.microsoft.com/office/word/2016/wordml/cid" xmlns:w16="http://schemas.microsoft.com/office/word/2018/wordml" xmlns:w16sdtdh="http://schemas.microsoft.com/office/word/2020/wordml/sdtdatahash" xmlns:w16se="http://schemas.microsoft.com/office/word/2015/wordml/symex" xmlns:wpg="http://schemas.microsoft.com/office/word/2010/wordprocessingGroup" xmlns:wpi="http://schemas.microsoft.com/office/word/2010/wordprocessingInk" xmlns:wne="http://schemas.microsoft.com/office/word/2006/wordml" xmlns:wps="http://schemas.microsoft.com/office/word/2010/wordprocessingShape" mc:Ignorable="w14 w15 w16se w16cid w16 w16cex w16sdtdh wp14">
   <w:footnote w:type="separator" w:id="-1">
     <w:p>
       <w:r>
@@ -1520,7 +3359,7 @@
 </file>
 
 <file path=word/header1.xml><?xml version="1.0" encoding="utf-8"?>
-<w:hdr xmlns:wpc="http://schemas.microsoft.com/office/word/2010/wordprocessingCanvas" xmlns:cx="http://schemas.microsoft.com/office/drawing/2014/chartex" xmlns:cx1="http://schemas.microsoft.com/office/drawing/2015/9/8/chartex" xmlns:cx2="http://schemas.microsoft.com/office/drawing/2015/10/21/chartex" xmlns:cx3="http://schemas.microsoft.com/office/drawing/2016/5/9/chartex" xmlns:cx4="http://schemas.microsoft.com/office/drawing/2016/5/10/chartex" xmlns:cx5="http://schemas.microsoft.com/office/drawing/2016/5/11/chartex" xmlns:cx6="http://schemas.microsoft.com/office/drawing/2016/5/12/chartex" xmlns:cx7="http://schemas.microsoft.com/office/drawing/2016/5/13/chartex" xmlns:cx8="http://schemas.microsoft.com/office/drawing/2016/5/14/chartex" xmlns:mc="http://schemas.openxmlformats.org/markup-compatibility/2006" xmlns:aink="http://schemas.microsoft.com/office/drawing/2016/ink" xmlns:am3d="http://schemas.microsoft.com/office/drawing/2017/model3d" xmlns:o="urn:schemas-microsoft-com:office:office" xmlns:r="http://schemas.openxmlformats.org/officeDocument/2006/relationships" xmlns:m="http://schemas.openxmlformats.org/officeDocument/2006/math" xmlns:v="urn:schemas-microsoft-com:vml" xmlns:wp14="http://schemas.microsoft.com/office/word/2010/wordprocessingDrawing" xmlns:wp="http://schemas.openxmlformats.org/drawingml/2006/wordprocessingDrawing" xmlns:w10="urn:schemas-microsoft-com:office:word" xmlns:w="http://schemas.openxmlformats.org/wordprocessingml/2006/main" xmlns:w14="http://schemas.microsoft.com/office/word/2010/wordml" xmlns:w15="http://schemas.microsoft.com/office/word/2012/wordml" xmlns:w16cex="http://schemas.microsoft.com/office/word/2018/wordml/cex" xmlns:w16cid="http://schemas.microsoft.com/office/word/2016/wordml/cid" xmlns:w16="http://schemas.microsoft.com/office/word/2018/wordml" xmlns:w16se="http://schemas.microsoft.com/office/word/2015/wordml/symex" xmlns:wpg="http://schemas.microsoft.com/office/word/2010/wordprocessingGroup" xmlns:wpi="http://schemas.microsoft.com/office/word/2010/wordprocessingInk" xmlns:wne="http://schemas.microsoft.com/office/word/2006/wordml" xmlns:wps="http://schemas.microsoft.com/office/word/2010/wordprocessingShape" mc:Ignorable="w14 w15 w16se w16cid w16 w16cex wp14">
+<w:hdr xmlns:wpc="http://schemas.microsoft.com/office/word/2010/wordprocessingCanvas" xmlns:cx="http://schemas.microsoft.com/office/drawing/2014/chartex" xmlns:cx1="http://schemas.microsoft.com/office/drawing/2015/9/8/chartex" xmlns:cx2="http://schemas.microsoft.com/office/drawing/2015/10/21/chartex" xmlns:cx3="http://schemas.microsoft.com/office/drawing/2016/5/9/chartex" xmlns:cx4="http://schemas.microsoft.com/office/drawing/2016/5/10/chartex" xmlns:cx5="http://schemas.microsoft.com/office/drawing/2016/5/11/chartex" xmlns:cx6="http://schemas.microsoft.com/office/drawing/2016/5/12/chartex" xmlns:cx7="http://schemas.microsoft.com/office/drawing/2016/5/13/chartex" xmlns:cx8="http://schemas.microsoft.com/office/drawing/2016/5/14/chartex" xmlns:mc="http://schemas.openxmlformats.org/markup-compatibility/2006" xmlns:aink="http://schemas.microsoft.com/office/drawing/2016/ink" xmlns:am3d="http://schemas.microsoft.com/office/drawing/2017/model3d" xmlns:o="urn:schemas-microsoft-com:office:office" xmlns:oel="http://schemas.microsoft.com/office/2019/extlst" xmlns:r="http://schemas.openxmlformats.org/officeDocument/2006/relationships" xmlns:m="http://schemas.openxmlformats.org/officeDocument/2006/math" xmlns:v="urn:schemas-microsoft-com:vml" xmlns:wp14="http://schemas.microsoft.com/office/word/2010/wordprocessingDrawing" xmlns:wp="http://schemas.openxmlformats.org/drawingml/2006/wordprocessingDrawing" xmlns:w10="urn:schemas-microsoft-com:office:word" xmlns:w="http://schemas.openxmlformats.org/wordprocessingml/2006/main" xmlns:w14="http://schemas.microsoft.com/office/word/2010/wordml" xmlns:w15="http://schemas.microsoft.com/office/word/2012/wordml" xmlns:w16cex="http://schemas.microsoft.com/office/word/2018/wordml/cex" xmlns:w16cid="http://schemas.microsoft.com/office/word/2016/wordml/cid" xmlns:w16="http://schemas.microsoft.com/office/word/2018/wordml" xmlns:w16sdtdh="http://schemas.microsoft.com/office/word/2020/wordml/sdtdatahash" xmlns:w16se="http://schemas.microsoft.com/office/word/2015/wordml/symex" xmlns:wpg="http://schemas.microsoft.com/office/word/2010/wordprocessingGroup" xmlns:wpi="http://schemas.microsoft.com/office/word/2010/wordprocessingInk" xmlns:wne="http://schemas.microsoft.com/office/word/2006/wordml" xmlns:wps="http://schemas.microsoft.com/office/word/2010/wordprocessingShape" mc:Ignorable="w14 w15 w16se w16cid w16 w16cex w16sdtdh wp14">
   <w:p>
     <w:pPr>
       <w:widowControl w:val="0"/>
@@ -1899,7 +3738,7 @@
 </file>
 
 <file path=word/header2.xml><?xml version="1.0" encoding="utf-8"?>
-<w:hdr xmlns:wpc="http://schemas.microsoft.com/office/word/2010/wordprocessingCanvas" xmlns:cx="http://schemas.microsoft.com/office/drawing/2014/chartex" xmlns:cx1="http://schemas.microsoft.com/office/drawing/2015/9/8/chartex" xmlns:cx2="http://schemas.microsoft.com/office/drawing/2015/10/21/chartex" xmlns:cx3="http://schemas.microsoft.com/office/drawing/2016/5/9/chartex" xmlns:cx4="http://schemas.microsoft.com/office/drawing/2016/5/10/chartex" xmlns:cx5="http://schemas.microsoft.com/office/drawing/2016/5/11/chartex" xmlns:cx6="http://schemas.microsoft.com/office/drawing/2016/5/12/chartex" xmlns:cx7="http://schemas.microsoft.com/office/drawing/2016/5/13/chartex" xmlns:cx8="http://schemas.microsoft.com/office/drawing/2016/5/14/chartex" xmlns:mc="http://schemas.openxmlformats.org/markup-compatibility/2006" xmlns:aink="http://schemas.microsoft.com/office/drawing/2016/ink" xmlns:am3d="http://schemas.microsoft.com/office/drawing/2017/model3d" xmlns:o="urn:schemas-microsoft-com:office:office" xmlns:r="http://schemas.openxmlformats.org/officeDocument/2006/relationships" xmlns:m="http://schemas.openxmlformats.org/officeDocument/2006/math" xmlns:v="urn:schemas-microsoft-com:vml" xmlns:wp14="http://schemas.microsoft.com/office/word/2010/wordprocessingDrawing" xmlns:wp="http://schemas.openxmlformats.org/drawingml/2006/wordprocessingDrawing" xmlns:w10="urn:schemas-microsoft-com:office:word" xmlns:w="http://schemas.openxmlformats.org/wordprocessingml/2006/main" xmlns:w14="http://schemas.microsoft.com/office/word/2010/wordml" xmlns:w15="http://schemas.microsoft.com/office/word/2012/wordml" xmlns:w16cex="http://schemas.microsoft.com/office/word/2018/wordml/cex" xmlns:w16cid="http://schemas.microsoft.com/office/word/2016/wordml/cid" xmlns:w16="http://schemas.microsoft.com/office/word/2018/wordml" xmlns:w16se="http://schemas.microsoft.com/office/word/2015/wordml/symex" xmlns:wpg="http://schemas.microsoft.com/office/word/2010/wordprocessingGroup" xmlns:wpi="http://schemas.microsoft.com/office/word/2010/wordprocessingInk" xmlns:wne="http://schemas.microsoft.com/office/word/2006/wordml" xmlns:wps="http://schemas.microsoft.com/office/word/2010/wordprocessingShape" mc:Ignorable="w14 w15 w16se w16cid w16 w16cex wp14">
+<w:hdr xmlns:wpc="http://schemas.microsoft.com/office/word/2010/wordprocessingCanvas" xmlns:cx="http://schemas.microsoft.com/office/drawing/2014/chartex" xmlns:cx1="http://schemas.microsoft.com/office/drawing/2015/9/8/chartex" xmlns:cx2="http://schemas.microsoft.com/office/drawing/2015/10/21/chartex" xmlns:cx3="http://schemas.microsoft.com/office/drawing/2016/5/9/chartex" xmlns:cx4="http://schemas.microsoft.com/office/drawing/2016/5/10/chartex" xmlns:cx5="http://schemas.microsoft.com/office/drawing/2016/5/11/chartex" xmlns:cx6="http://schemas.microsoft.com/office/drawing/2016/5/12/chartex" xmlns:cx7="http://schemas.microsoft.com/office/drawing/2016/5/13/chartex" xmlns:cx8="http://schemas.microsoft.com/office/drawing/2016/5/14/chartex" xmlns:mc="http://schemas.openxmlformats.org/markup-compatibility/2006" xmlns:aink="http://schemas.microsoft.com/office/drawing/2016/ink" xmlns:am3d="http://schemas.microsoft.com/office/drawing/2017/model3d" xmlns:o="urn:schemas-microsoft-com:office:office" xmlns:oel="http://schemas.microsoft.com/office/2019/extlst" xmlns:r="http://schemas.openxmlformats.org/officeDocument/2006/relationships" xmlns:m="http://schemas.openxmlformats.org/officeDocument/2006/math" xmlns:v="urn:schemas-microsoft-com:vml" xmlns:wp14="http://schemas.microsoft.com/office/word/2010/wordprocessingDrawing" xmlns:wp="http://schemas.openxmlformats.org/drawingml/2006/wordprocessingDrawing" xmlns:w10="urn:schemas-microsoft-com:office:word" xmlns:w="http://schemas.openxmlformats.org/wordprocessingml/2006/main" xmlns:w14="http://schemas.microsoft.com/office/word/2010/wordml" xmlns:w15="http://schemas.microsoft.com/office/word/2012/wordml" xmlns:w16cex="http://schemas.microsoft.com/office/word/2018/wordml/cex" xmlns:w16cid="http://schemas.microsoft.com/office/word/2016/wordml/cid" xmlns:w16="http://schemas.microsoft.com/office/word/2018/wordml" xmlns:w16sdtdh="http://schemas.microsoft.com/office/word/2020/wordml/sdtdatahash" xmlns:w16se="http://schemas.microsoft.com/office/word/2015/wordml/symex" xmlns:wpg="http://schemas.microsoft.com/office/word/2010/wordprocessingGroup" xmlns:wpi="http://schemas.microsoft.com/office/word/2010/wordprocessingInk" xmlns:wne="http://schemas.microsoft.com/office/word/2006/wordml" xmlns:wps="http://schemas.microsoft.com/office/word/2010/wordprocessingShape" mc:Ignorable="w14 w15 w16se w16cid w16 w16cex w16sdtdh wp14">
   <w:p>
     <w:pPr>
       <w:widowControl w:val="0"/>
@@ -2275,7 +4114,7 @@
 </file>
 
 <file path=word/numbering.xml><?xml version="1.0" encoding="utf-8"?>
-<w:numbering xmlns:wpc="http://schemas.microsoft.com/office/word/2010/wordprocessingCanvas" xmlns:cx="http://schemas.microsoft.com/office/drawing/2014/chartex" xmlns:cx1="http://schemas.microsoft.com/office/drawing/2015/9/8/chartex" xmlns:cx2="http://schemas.microsoft.com/office/drawing/2015/10/21/chartex" xmlns:cx3="http://schemas.microsoft.com/office/drawing/2016/5/9/chartex" xmlns:cx4="http://schemas.microsoft.com/office/drawing/2016/5/10/chartex" xmlns:cx5="http://schemas.microsoft.com/office/drawing/2016/5/11/chartex" xmlns:cx6="http://schemas.microsoft.com/office/drawing/2016/5/12/chartex" xmlns:cx7="http://schemas.microsoft.com/office/drawing/2016/5/13/chartex" xmlns:cx8="http://schemas.microsoft.com/office/drawing/2016/5/14/chartex" xmlns:mc="http://schemas.openxmlformats.org/markup-compatibility/2006" xmlns:aink="http://schemas.microsoft.com/office/drawing/2016/ink" xmlns:am3d="http://schemas.microsoft.com/office/drawing/2017/model3d" xmlns:o="urn:schemas-microsoft-com:office:office" xmlns:r="http://schemas.openxmlformats.org/officeDocument/2006/relationships" xmlns:m="http://schemas.openxmlformats.org/officeDocument/2006/math" xmlns:v="urn:schemas-microsoft-com:vml" xmlns:wp14="http://schemas.microsoft.com/office/word/2010/wordprocessingDrawing" xmlns:wp="http://schemas.openxmlformats.org/drawingml/2006/wordprocessingDrawing" xmlns:w10="urn:schemas-microsoft-com:office:word" xmlns:w="http://schemas.openxmlformats.org/wordprocessingml/2006/main" xmlns:w14="http://schemas.microsoft.com/office/word/2010/wordml" xmlns:w15="http://schemas.microsoft.com/office/word/2012/wordml" xmlns:w16cex="http://schemas.microsoft.com/office/word/2018/wordml/cex" xmlns:w16cid="http://schemas.microsoft.com/office/word/2016/wordml/cid" xmlns:w16="http://schemas.microsoft.com/office/word/2018/wordml" xmlns:w16se="http://schemas.microsoft.com/office/word/2015/wordml/symex" xmlns:wpg="http://schemas.microsoft.com/office/word/2010/wordprocessingGroup" xmlns:wpi="http://schemas.microsoft.com/office/word/2010/wordprocessingInk" xmlns:wne="http://schemas.microsoft.com/office/word/2006/wordml" xmlns:wps="http://schemas.microsoft.com/office/word/2010/wordprocessingShape" mc:Ignorable="w14 w15 w16se w16cid w16 w16cex wp14">
+<w:numbering xmlns:wpc="http://schemas.microsoft.com/office/word/2010/wordprocessingCanvas" xmlns:cx="http://schemas.microsoft.com/office/drawing/2014/chartex" xmlns:cx1="http://schemas.microsoft.com/office/drawing/2015/9/8/chartex" xmlns:cx2="http://schemas.microsoft.com/office/drawing/2015/10/21/chartex" xmlns:cx3="http://schemas.microsoft.com/office/drawing/2016/5/9/chartex" xmlns:cx4="http://schemas.microsoft.com/office/drawing/2016/5/10/chartex" xmlns:cx5="http://schemas.microsoft.com/office/drawing/2016/5/11/chartex" xmlns:cx6="http://schemas.microsoft.com/office/drawing/2016/5/12/chartex" xmlns:cx7="http://schemas.microsoft.com/office/drawing/2016/5/13/chartex" xmlns:cx8="http://schemas.microsoft.com/office/drawing/2016/5/14/chartex" xmlns:mc="http://schemas.openxmlformats.org/markup-compatibility/2006" xmlns:aink="http://schemas.microsoft.com/office/drawing/2016/ink" xmlns:am3d="http://schemas.microsoft.com/office/drawing/2017/model3d" xmlns:o="urn:schemas-microsoft-com:office:office" xmlns:oel="http://schemas.microsoft.com/office/2019/extlst" xmlns:r="http://schemas.openxmlformats.org/officeDocument/2006/relationships" xmlns:m="http://schemas.openxmlformats.org/officeDocument/2006/math" xmlns:v="urn:schemas-microsoft-com:vml" xmlns:wp14="http://schemas.microsoft.com/office/word/2010/wordprocessingDrawing" xmlns:wp="http://schemas.openxmlformats.org/drawingml/2006/wordprocessingDrawing" xmlns:w10="urn:schemas-microsoft-com:office:word" xmlns:w="http://schemas.openxmlformats.org/wordprocessingml/2006/main" xmlns:w14="http://schemas.microsoft.com/office/word/2010/wordml" xmlns:w15="http://schemas.microsoft.com/office/word/2012/wordml" xmlns:w16cex="http://schemas.microsoft.com/office/word/2018/wordml/cex" xmlns:w16cid="http://schemas.microsoft.com/office/word/2016/wordml/cid" xmlns:w16="http://schemas.microsoft.com/office/word/2018/wordml" xmlns:w16sdtdh="http://schemas.microsoft.com/office/word/2020/wordml/sdtdatahash" xmlns:w16se="http://schemas.microsoft.com/office/word/2015/wordml/symex" xmlns:wpg="http://schemas.microsoft.com/office/word/2010/wordprocessingGroup" xmlns:wpi="http://schemas.microsoft.com/office/word/2010/wordprocessingInk" xmlns:wne="http://schemas.microsoft.com/office/word/2006/wordml" xmlns:wps="http://schemas.microsoft.com/office/word/2010/wordprocessingShape" mc:Ignorable="w14 w15 w16se w16cid w16 w16cex w16sdtdh wp14">
   <w:abstractNum w:abstractNumId="0" w15:restartNumberingAfterBreak="0">
     <w:nsid w:val="05AF4575"/>
     <w:multiLevelType w:val="multilevel"/>
@@ -4652,77 +6491,77 @@
       </w:rPr>
     </w:lvl>
   </w:abstractNum>
-  <w:num w:numId="1">
+  <w:num w:numId="1" w16cid:durableId="1570966612">
     <w:abstractNumId w:val="7"/>
   </w:num>
-  <w:num w:numId="2">
+  <w:num w:numId="2" w16cid:durableId="1029529923">
     <w:abstractNumId w:val="3"/>
   </w:num>
-  <w:num w:numId="3">
+  <w:num w:numId="3" w16cid:durableId="1197621318">
     <w:abstractNumId w:val="19"/>
   </w:num>
-  <w:num w:numId="4">
+  <w:num w:numId="4" w16cid:durableId="227348555">
     <w:abstractNumId w:val="16"/>
   </w:num>
-  <w:num w:numId="5">
+  <w:num w:numId="5" w16cid:durableId="590238886">
     <w:abstractNumId w:val="2"/>
   </w:num>
-  <w:num w:numId="6">
+  <w:num w:numId="6" w16cid:durableId="167599524">
     <w:abstractNumId w:val="17"/>
   </w:num>
-  <w:num w:numId="7">
+  <w:num w:numId="7" w16cid:durableId="57172325">
     <w:abstractNumId w:val="5"/>
   </w:num>
-  <w:num w:numId="8">
+  <w:num w:numId="8" w16cid:durableId="628048885">
     <w:abstractNumId w:val="12"/>
   </w:num>
-  <w:num w:numId="9">
+  <w:num w:numId="9" w16cid:durableId="1833788464">
     <w:abstractNumId w:val="11"/>
   </w:num>
-  <w:num w:numId="10">
+  <w:num w:numId="10" w16cid:durableId="1286499057">
     <w:abstractNumId w:val="21"/>
   </w:num>
-  <w:num w:numId="11">
+  <w:num w:numId="11" w16cid:durableId="1450928845">
     <w:abstractNumId w:val="8"/>
   </w:num>
-  <w:num w:numId="12">
+  <w:num w:numId="12" w16cid:durableId="1857887712">
     <w:abstractNumId w:val="0"/>
   </w:num>
-  <w:num w:numId="13">
+  <w:num w:numId="13" w16cid:durableId="1193882272">
     <w:abstractNumId w:val="20"/>
   </w:num>
-  <w:num w:numId="14">
+  <w:num w:numId="14" w16cid:durableId="495145719">
     <w:abstractNumId w:val="4"/>
   </w:num>
-  <w:num w:numId="15">
+  <w:num w:numId="15" w16cid:durableId="275913825">
     <w:abstractNumId w:val="1"/>
   </w:num>
-  <w:num w:numId="16">
+  <w:num w:numId="16" w16cid:durableId="1604723276">
     <w:abstractNumId w:val="6"/>
   </w:num>
-  <w:num w:numId="17">
+  <w:num w:numId="17" w16cid:durableId="515115907">
     <w:abstractNumId w:val="13"/>
   </w:num>
-  <w:num w:numId="18">
+  <w:num w:numId="18" w16cid:durableId="2074695243">
     <w:abstractNumId w:val="15"/>
   </w:num>
-  <w:num w:numId="19">
+  <w:num w:numId="19" w16cid:durableId="2066904566">
     <w:abstractNumId w:val="18"/>
   </w:num>
-  <w:num w:numId="20">
+  <w:num w:numId="20" w16cid:durableId="1203245124">
     <w:abstractNumId w:val="9"/>
   </w:num>
-  <w:num w:numId="21">
+  <w:num w:numId="21" w16cid:durableId="1525173981">
     <w:abstractNumId w:val="10"/>
   </w:num>
-  <w:num w:numId="22">
+  <w:num w:numId="22" w16cid:durableId="130950383">
     <w:abstractNumId w:val="14"/>
   </w:num>
 </w:numbering>
 </file>
 
 <file path=word/styles.xml><?xml version="1.0" encoding="utf-8"?>
-<w:styles xmlns:mc="http://schemas.openxmlformats.org/markup-compatibility/2006" xmlns:r="http://schemas.openxmlformats.org/officeDocument/2006/relationships" xmlns:w="http://schemas.openxmlformats.org/wordprocessingml/2006/main" xmlns:w14="http://schemas.microsoft.com/office/word/2010/wordml" xmlns:w15="http://schemas.microsoft.com/office/word/2012/wordml" xmlns:w16cex="http://schemas.microsoft.com/office/word/2018/wordml/cex" xmlns:w16cid="http://schemas.microsoft.com/office/word/2016/wordml/cid" xmlns:w16="http://schemas.microsoft.com/office/word/2018/wordml" xmlns:w16se="http://schemas.microsoft.com/office/word/2015/wordml/symex" mc:Ignorable="w14 w15 w16se w16cid w16 w16cex">
+<w:styles xmlns:mc="http://schemas.openxmlformats.org/markup-compatibility/2006" xmlns:r="http://schemas.openxmlformats.org/officeDocument/2006/relationships" xmlns:w="http://schemas.openxmlformats.org/wordprocessingml/2006/main" xmlns:w14="http://schemas.microsoft.com/office/word/2010/wordml" xmlns:w15="http://schemas.microsoft.com/office/word/2012/wordml" xmlns:w16cex="http://schemas.microsoft.com/office/word/2018/wordml/cex" xmlns:w16cid="http://schemas.microsoft.com/office/word/2016/wordml/cid" xmlns:w16="http://schemas.microsoft.com/office/word/2018/wordml" xmlns:w16sdtdh="http://schemas.microsoft.com/office/word/2020/wordml/sdtdatahash" xmlns:w16se="http://schemas.microsoft.com/office/word/2015/wordml/symex" mc:Ignorable="w14 w15 w16se w16cid w16 w16cex w16sdtdh">
   <w:docDefaults>
     <w:rPrDefault>
       <w:rPr>
@@ -5120,7 +6959,7 @@
   <w:style w:type="paragraph" w:default="1" w:styleId="Normal">
     <w:name w:val="Normal"/>
     <w:qFormat/>
-    <w:rsid w:val="004907CA"/>
+    <w:rsid w:val="00BB5937"/>
     <w:rPr>
       <w:rFonts w:ascii="Calibri Light" w:hAnsi="Calibri Light"/>
     </w:rPr>

</xml_diff>